<commit_message>
yash check doc. ppr2 i think we can start like that
I made changes in methodology itself so check it once @9597yashkulkarni
</commit_message>
<xml_diff>
--- a/Paper preparation/Metodology.docx
+++ b/Paper preparation/Metodology.docx
@@ -166,23 +166,7 @@
           <w:sz w:val="40"/>
           <w:szCs w:val="40"/>
         </w:rPr>
-        <w:t xml:space="preserve">As </w:t>
-      </w:r>
-      <w:r>
-        <w:rPr>
-          <w:rFonts w:cstheme="minorHAnsi"/>
-          <w:sz w:val="40"/>
-          <w:szCs w:val="40"/>
-        </w:rPr>
-        <w:t>the</w:t>
-      </w:r>
-      <w:r>
-        <w:rPr>
-          <w:rFonts w:cstheme="minorHAnsi"/>
-          <w:sz w:val="40"/>
-          <w:szCs w:val="40"/>
-        </w:rPr>
-        <w:t xml:space="preserve"> downloaded data was not in the proper format as required for classification, we arranged the data as per requirement.</w:t>
+        <w:t>As the downloaded data was not in the proper format as required for classification, we arranged the data as per requirement.</w:t>
       </w:r>
       <w:r>
         <w:rPr>
@@ -324,6 +308,7 @@
           <w:lang w:bidi="mr-IN"/>
         </w:rPr>
       </w:pPr>
+      <w:proofErr w:type="gramStart"/>
       <w:r>
         <w:rPr>
           <w:rFonts w:cs="NimbusRomNo9L-Regu"/>
@@ -331,7 +316,17 @@
           <w:szCs w:val="40"/>
           <w:lang w:bidi="mr-IN"/>
         </w:rPr>
-        <w:t>CNN(convolutional Neural Network)</w:t>
+        <w:t>CNN(</w:t>
+      </w:r>
+      <w:proofErr w:type="gramEnd"/>
+      <w:r>
+        <w:rPr>
+          <w:rFonts w:cs="NimbusRomNo9L-Regu"/>
+          <w:sz w:val="40"/>
+          <w:szCs w:val="40"/>
+          <w:lang w:bidi="mr-IN"/>
+        </w:rPr>
+        <w:t>convolutional Neural Network)</w:t>
       </w:r>
     </w:p>
     <w:p>
@@ -374,7 +369,27 @@
           <w:szCs w:val="40"/>
           <w:shd w:val="clear" w:color="auto" w:fill="FFFFFF"/>
         </w:rPr>
-        <w:t>CNNs, like neural networks, are made up of neurons with learnable weights and biases. Each neuron receives several inputs, takes a weighted sum over them, pass it through an activation function and responds with an output. The whole network has a loss function and all the tips and tricks that we developed for neural networks still apply on CNNs.</w:t>
+        <w:t xml:space="preserve">CNNs, like neural networks, </w:t>
+      </w:r>
+      <w:proofErr w:type="gramStart"/>
+      <w:r>
+        <w:rPr>
+          <w:spacing w:val="-1"/>
+          <w:sz w:val="40"/>
+          <w:szCs w:val="40"/>
+          <w:shd w:val="clear" w:color="auto" w:fill="FFFFFF"/>
+        </w:rPr>
+        <w:t>are made up</w:t>
+      </w:r>
+      <w:proofErr w:type="gramEnd"/>
+      <w:r>
+        <w:rPr>
+          <w:spacing w:val="-1"/>
+          <w:sz w:val="40"/>
+          <w:szCs w:val="40"/>
+          <w:shd w:val="clear" w:color="auto" w:fill="FFFFFF"/>
+        </w:rPr>
+        <w:t xml:space="preserve"> of neurons with learnable weights and biases. Each neuron receives several inputs, takes a weighted sum over them, pass it through an activation function and responds with an output. The whole network has a loss function and all the tips and tricks that we developed for neural networks still apply on CNNs.</w:t>
       </w:r>
       <w:r>
         <w:rPr>
@@ -459,7 +474,25 @@
           <w:sz w:val="40"/>
           <w:szCs w:val="40"/>
         </w:rPr>
-        <w:t xml:space="preserve">CNN generally works in 4 main stages </w:t>
+        <w:t xml:space="preserve">CNN generally works in </w:t>
+      </w:r>
+      <w:proofErr w:type="gramStart"/>
+      <w:r>
+        <w:rPr>
+          <w:rFonts w:cstheme="minorHAnsi"/>
+          <w:sz w:val="40"/>
+          <w:szCs w:val="40"/>
+        </w:rPr>
+        <w:t>4</w:t>
+      </w:r>
+      <w:proofErr w:type="gramEnd"/>
+      <w:r>
+        <w:rPr>
+          <w:rFonts w:cstheme="minorHAnsi"/>
+          <w:sz w:val="40"/>
+          <w:szCs w:val="40"/>
+        </w:rPr>
+        <w:t xml:space="preserve"> main stages </w:t>
       </w:r>
     </w:p>
     <w:p>
@@ -624,6 +657,7 @@
           <w:color w:val="00A8EA"/>
           <w:sz w:val="27"/>
           <w:szCs w:val="27"/>
+          <w:lang w:val="en-IN" w:eastAsia="en-IN"/>
         </w:rPr>
         <w:drawing>
           <wp:anchor distT="0" distB="0" distL="114300" distR="114300" simplePos="0" relativeHeight="251658240" behindDoc="0" locked="0" layoutInCell="1" allowOverlap="1">
@@ -834,7 +868,25 @@
           <w:szCs w:val="40"/>
         </w:rPr>
         <w:tab/>
-        <w:t>Convolution operation works using these 3 elements Input image</w:t>
+        <w:t xml:space="preserve">Convolution operation works using these </w:t>
+      </w:r>
+      <w:proofErr w:type="gramStart"/>
+      <w:r>
+        <w:rPr>
+          <w:rFonts w:eastAsia="Times New Roman" w:cstheme="minorHAnsi"/>
+          <w:sz w:val="40"/>
+          <w:szCs w:val="40"/>
+        </w:rPr>
+        <w:t>3</w:t>
+      </w:r>
+      <w:proofErr w:type="gramEnd"/>
+      <w:r>
+        <w:rPr>
+          <w:rFonts w:eastAsia="Times New Roman" w:cstheme="minorHAnsi"/>
+          <w:sz w:val="40"/>
+          <w:szCs w:val="40"/>
+        </w:rPr>
+        <w:t xml:space="preserve"> elements Input image</w:t>
       </w:r>
     </w:p>
     <w:p>
@@ -877,6 +929,1587 @@
     </w:p>
     <w:p>
       <w:pPr>
+        <w:spacing w:after="270" w:line="240" w:lineRule="auto"/>
+        <w:jc w:val="both"/>
+        <w:rPr>
+          <w:rFonts w:eastAsia="Times New Roman" w:cs="Times New Roman"/>
+          <w:color w:val="000000" w:themeColor="text1"/>
+          <w:sz w:val="32"/>
+          <w:szCs w:val="27"/>
+        </w:rPr>
+      </w:pPr>
+      <w:r>
+        <w:rPr>
+          <w:rFonts w:eastAsia="Times New Roman" w:cs="Times New Roman"/>
+          <w:color w:val="000000" w:themeColor="text1"/>
+          <w:sz w:val="32"/>
+          <w:szCs w:val="27"/>
+        </w:rPr>
+        <w:lastRenderedPageBreak/>
+        <w:t xml:space="preserve">Sometimes a 5×5 or a 7×7 matrix </w:t>
+      </w:r>
+      <w:proofErr w:type="gramStart"/>
+      <w:r>
+        <w:rPr>
+          <w:rFonts w:eastAsia="Times New Roman" w:cs="Times New Roman"/>
+          <w:color w:val="000000" w:themeColor="text1"/>
+          <w:sz w:val="32"/>
+          <w:szCs w:val="27"/>
+        </w:rPr>
+        <w:t>is used</w:t>
+      </w:r>
+      <w:proofErr w:type="gramEnd"/>
+      <w:r>
+        <w:rPr>
+          <w:rFonts w:eastAsia="Times New Roman" w:cs="Times New Roman"/>
+          <w:color w:val="000000" w:themeColor="text1"/>
+          <w:sz w:val="32"/>
+          <w:szCs w:val="27"/>
+        </w:rPr>
+        <w:t xml:space="preserve"> as a feature detector, but the more conventional one, and that is the one that we will be working with, is a 3×3 matrix. The feature detector </w:t>
+      </w:r>
+      <w:proofErr w:type="gramStart"/>
+      <w:r>
+        <w:rPr>
+          <w:rFonts w:eastAsia="Times New Roman" w:cs="Times New Roman"/>
+          <w:color w:val="000000" w:themeColor="text1"/>
+          <w:sz w:val="32"/>
+          <w:szCs w:val="27"/>
+        </w:rPr>
+        <w:t>is often referred</w:t>
+      </w:r>
+      <w:proofErr w:type="gramEnd"/>
+      <w:r>
+        <w:rPr>
+          <w:rFonts w:eastAsia="Times New Roman" w:cs="Times New Roman"/>
+          <w:color w:val="000000" w:themeColor="text1"/>
+          <w:sz w:val="32"/>
+          <w:szCs w:val="27"/>
+        </w:rPr>
+        <w:t xml:space="preserve"> to as a “kernel” or a “filter,”</w:t>
+      </w:r>
+    </w:p>
+    <w:p>
+      <w:pPr>
+        <w:spacing w:after="270" w:line="240" w:lineRule="auto"/>
+        <w:jc w:val="both"/>
+        <w:rPr>
+          <w:rFonts w:eastAsia="Times New Roman" w:cs="Times New Roman"/>
+          <w:color w:val="000000" w:themeColor="text1"/>
+          <w:sz w:val="32"/>
+          <w:szCs w:val="27"/>
+        </w:rPr>
+      </w:pPr>
+    </w:p>
+    <w:p>
+      <w:pPr>
+        <w:spacing w:after="270" w:line="240" w:lineRule="auto"/>
+        <w:jc w:val="both"/>
+        <w:rPr>
+          <w:rFonts w:eastAsia="Times New Roman" w:cs="Times New Roman"/>
+          <w:color w:val="565655"/>
+          <w:sz w:val="27"/>
+          <w:szCs w:val="27"/>
+        </w:rPr>
+      </w:pPr>
+      <w:r>
+        <w:rPr>
+          <w:noProof/>
+          <w:lang w:eastAsia="en-IN"/>
+        </w:rPr>
+        <w:drawing>
+          <wp:anchor distT="0" distB="0" distL="114300" distR="114300" simplePos="0" relativeHeight="251660288" behindDoc="0" locked="0" layoutInCell="1" allowOverlap="1" wp14:anchorId="22895872" wp14:editId="0A12CFA7">
+            <wp:simplePos x="0" y="0"/>
+            <wp:positionH relativeFrom="margin">
+              <wp:posOffset>0</wp:posOffset>
+            </wp:positionH>
+            <wp:positionV relativeFrom="paragraph">
+              <wp:posOffset>381000</wp:posOffset>
+            </wp:positionV>
+            <wp:extent cx="5943600" cy="2617163"/>
+            <wp:effectExtent l="0" t="0" r="0" b="0"/>
+            <wp:wrapThrough wrapText="bothSides">
+              <wp:wrapPolygon edited="0">
+                <wp:start x="0" y="0"/>
+                <wp:lineTo x="0" y="21385"/>
+                <wp:lineTo x="21531" y="21385"/>
+                <wp:lineTo x="21531" y="0"/>
+                <wp:lineTo x="0" y="0"/>
+              </wp:wrapPolygon>
+            </wp:wrapThrough>
+            <wp:docPr id="7" name="Picture 7" descr="https://www.superdatascience.com/wp-content/uploads/2018/08/Convolutional_Neural_Networks_CNN_Step1_Img4.png"/>
+            <wp:cNvGraphicFramePr>
+              <a:graphicFrameLocks xmlns:a="http://schemas.openxmlformats.org/drawingml/2006/main" noChangeAspect="1"/>
+            </wp:cNvGraphicFramePr>
+            <a:graphic xmlns:a="http://schemas.openxmlformats.org/drawingml/2006/main">
+              <a:graphicData uri="http://schemas.openxmlformats.org/drawingml/2006/picture">
+                <pic:pic xmlns:pic="http://schemas.openxmlformats.org/drawingml/2006/picture">
+                  <pic:nvPicPr>
+                    <pic:cNvPr id="0" name="Picture 9" descr="https://www.superdatascience.com/wp-content/uploads/2018/08/Convolutional_Neural_Networks_CNN_Step1_Img4.png"/>
+                    <pic:cNvPicPr>
+                      <a:picLocks noChangeAspect="1" noChangeArrowheads="1"/>
+                    </pic:cNvPicPr>
+                  </pic:nvPicPr>
+                  <pic:blipFill>
+                    <a:blip r:embed="rId7">
+                      <a:extLst>
+                        <a:ext uri="{28A0092B-C50C-407E-A947-70E740481C1C}">
+                          <a14:useLocalDpi xmlns:a14="http://schemas.microsoft.com/office/drawing/2010/main" val="0"/>
+                        </a:ext>
+                      </a:extLst>
+                    </a:blip>
+                    <a:srcRect/>
+                    <a:stretch>
+                      <a:fillRect/>
+                    </a:stretch>
+                  </pic:blipFill>
+                  <pic:spPr bwMode="auto">
+                    <a:xfrm>
+                      <a:off x="0" y="0"/>
+                      <a:ext cx="5943600" cy="2617163"/>
+                    </a:xfrm>
+                    <a:prstGeom prst="rect">
+                      <a:avLst/>
+                    </a:prstGeom>
+                    <a:noFill/>
+                    <a:ln>
+                      <a:noFill/>
+                    </a:ln>
+                  </pic:spPr>
+                </pic:pic>
+              </a:graphicData>
+            </a:graphic>
+          </wp:anchor>
+        </w:drawing>
+      </w:r>
+    </w:p>
+    <w:p>
+      <w:pPr>
+        <w:spacing w:after="270" w:line="240" w:lineRule="auto"/>
+        <w:jc w:val="both"/>
+        <w:rPr>
+          <w:rFonts w:eastAsia="Times New Roman" w:cstheme="minorHAnsi"/>
+          <w:sz w:val="28"/>
+          <w:szCs w:val="40"/>
+        </w:rPr>
+      </w:pPr>
+      <w:r>
+        <w:rPr>
+          <w:rFonts w:eastAsia="Times New Roman" w:cstheme="minorHAnsi"/>
+          <w:sz w:val="40"/>
+          <w:szCs w:val="40"/>
+        </w:rPr>
+        <w:t xml:space="preserve">                                  </w:t>
+      </w:r>
+      <w:r>
+        <w:rPr>
+          <w:rFonts w:eastAsia="Times New Roman" w:cstheme="minorHAnsi"/>
+          <w:sz w:val="28"/>
+          <w:szCs w:val="40"/>
+        </w:rPr>
+        <w:t>Figure – Convolutional Operation</w:t>
+      </w:r>
+    </w:p>
+    <w:p>
+      <w:pPr>
+        <w:spacing w:after="270" w:line="240" w:lineRule="auto"/>
+        <w:jc w:val="both"/>
+        <w:rPr>
+          <w:rFonts w:eastAsia="Times New Roman" w:cstheme="minorHAnsi"/>
+          <w:sz w:val="28"/>
+          <w:szCs w:val="40"/>
+        </w:rPr>
+      </w:pPr>
+    </w:p>
+    <w:p>
+      <w:pPr>
+        <w:spacing w:after="270" w:line="240" w:lineRule="auto"/>
+        <w:jc w:val="both"/>
+        <w:rPr>
+          <w:rFonts w:eastAsia="Times New Roman" w:cstheme="minorHAnsi"/>
+          <w:sz w:val="28"/>
+          <w:szCs w:val="40"/>
+        </w:rPr>
+      </w:pPr>
+    </w:p>
+    <w:p>
+      <w:pPr>
+        <w:spacing w:after="270" w:line="240" w:lineRule="auto"/>
+        <w:jc w:val="both"/>
+        <w:rPr>
+          <w:rFonts w:eastAsia="Times New Roman" w:cstheme="minorHAnsi"/>
+          <w:sz w:val="40"/>
+          <w:szCs w:val="40"/>
+        </w:rPr>
+      </w:pPr>
+      <w:r>
+        <w:rPr>
+          <w:rFonts w:eastAsia="Times New Roman" w:cstheme="minorHAnsi"/>
+          <w:sz w:val="40"/>
+          <w:szCs w:val="40"/>
+        </w:rPr>
+        <w:t>1.2 MAX POOLING</w:t>
+      </w:r>
+    </w:p>
+    <w:p>
+      <w:pPr>
+        <w:spacing w:after="270" w:line="240" w:lineRule="auto"/>
+        <w:jc w:val="both"/>
+        <w:rPr>
+          <w:rFonts w:eastAsia="Times New Roman" w:cstheme="minorHAnsi"/>
+          <w:sz w:val="40"/>
+          <w:szCs w:val="40"/>
+        </w:rPr>
+      </w:pPr>
+    </w:p>
+    <w:p>
+      <w:pPr>
+        <w:pStyle w:val="NormalWeb"/>
+        <w:spacing w:before="0" w:beforeAutospacing="0" w:after="270" w:afterAutospacing="0"/>
+        <w:jc w:val="both"/>
+        <w:rPr>
+          <w:rFonts w:asciiTheme="minorHAnsi" w:hAnsiTheme="minorHAnsi"/>
+          <w:color w:val="000000" w:themeColor="text1"/>
+          <w:sz w:val="32"/>
+          <w:szCs w:val="27"/>
+        </w:rPr>
+      </w:pPr>
+      <w:r>
+        <w:rPr>
+          <w:rFonts w:asciiTheme="minorHAnsi" w:hAnsiTheme="minorHAnsi"/>
+          <w:color w:val="000000" w:themeColor="text1"/>
+          <w:sz w:val="32"/>
+          <w:szCs w:val="27"/>
+        </w:rPr>
+        <w:t>The purpose of max pooling is enabling the convolutional neural network to detect the required pattern when presented with the image in any manner.</w:t>
+      </w:r>
+    </w:p>
+    <w:p>
+      <w:pPr>
+        <w:pStyle w:val="NormalWeb"/>
+        <w:spacing w:before="0" w:beforeAutospacing="0" w:after="270" w:afterAutospacing="0"/>
+        <w:jc w:val="both"/>
+        <w:rPr>
+          <w:rFonts w:asciiTheme="minorHAnsi" w:hAnsiTheme="minorHAnsi"/>
+          <w:color w:val="000000" w:themeColor="text1"/>
+          <w:sz w:val="32"/>
+          <w:szCs w:val="27"/>
+        </w:rPr>
+      </w:pPr>
+      <w:r>
+        <w:rPr>
+          <w:rFonts w:asciiTheme="minorHAnsi" w:hAnsiTheme="minorHAnsi"/>
+          <w:color w:val="000000" w:themeColor="text1"/>
+          <w:sz w:val="32"/>
+          <w:szCs w:val="27"/>
+        </w:rPr>
+        <w:lastRenderedPageBreak/>
+        <w:t>Max pooling is concerned with teaching your convolutional neural network to recognize that despite all of the differences like viewing angle, lightening condition, etc.</w:t>
+      </w:r>
+      <w:r>
+        <w:rPr>
+          <w:rFonts w:asciiTheme="minorHAnsi" w:hAnsiTheme="minorHAnsi"/>
+          <w:color w:val="000000" w:themeColor="text1"/>
+          <w:sz w:val="32"/>
+          <w:szCs w:val="27"/>
+        </w:rPr>
+        <w:t xml:space="preserve"> </w:t>
+      </w:r>
+      <w:r>
+        <w:rPr>
+          <w:rFonts w:asciiTheme="minorHAnsi" w:hAnsiTheme="minorHAnsi"/>
+          <w:color w:val="000000" w:themeColor="text1"/>
+          <w:sz w:val="32"/>
+          <w:szCs w:val="27"/>
+        </w:rPr>
+        <w:t xml:space="preserve">In order to do that, the network needs to acquire a property that </w:t>
+      </w:r>
+      <w:proofErr w:type="gramStart"/>
+      <w:r>
+        <w:rPr>
+          <w:rFonts w:asciiTheme="minorHAnsi" w:hAnsiTheme="minorHAnsi"/>
+          <w:color w:val="000000" w:themeColor="text1"/>
+          <w:sz w:val="32"/>
+          <w:szCs w:val="27"/>
+        </w:rPr>
+        <w:t>is known</w:t>
+      </w:r>
+      <w:proofErr w:type="gramEnd"/>
+      <w:r>
+        <w:rPr>
+          <w:rFonts w:asciiTheme="minorHAnsi" w:hAnsiTheme="minorHAnsi"/>
+          <w:color w:val="000000" w:themeColor="text1"/>
+          <w:sz w:val="32"/>
+          <w:szCs w:val="27"/>
+        </w:rPr>
+        <w:t xml:space="preserve"> as “spatial variance.”</w:t>
+      </w:r>
+    </w:p>
+    <w:p>
+      <w:pPr>
+        <w:pStyle w:val="NormalWeb"/>
+        <w:spacing w:before="0" w:beforeAutospacing="0" w:after="270" w:afterAutospacing="0"/>
+        <w:jc w:val="both"/>
+        <w:rPr>
+          <w:rFonts w:asciiTheme="minorHAnsi" w:hAnsiTheme="minorHAnsi"/>
+          <w:color w:val="000000" w:themeColor="text1"/>
+          <w:sz w:val="32"/>
+          <w:szCs w:val="27"/>
+        </w:rPr>
+      </w:pPr>
+    </w:p>
+    <w:p>
+      <w:pPr>
+        <w:pStyle w:val="NormalWeb"/>
+        <w:spacing w:before="0" w:beforeAutospacing="0" w:after="270" w:afterAutospacing="0"/>
+        <w:jc w:val="both"/>
+        <w:rPr>
+          <w:rFonts w:asciiTheme="minorHAnsi" w:hAnsiTheme="minorHAnsi"/>
+          <w:color w:val="000000" w:themeColor="text1"/>
+          <w:sz w:val="32"/>
+          <w:szCs w:val="27"/>
+        </w:rPr>
+      </w:pPr>
+      <w:r>
+        <w:rPr>
+          <w:rFonts w:asciiTheme="minorHAnsi" w:hAnsiTheme="minorHAnsi"/>
+          <w:color w:val="000000" w:themeColor="text1"/>
+          <w:sz w:val="32"/>
+          <w:szCs w:val="27"/>
+        </w:rPr>
+        <w:t>In order to reach the pooling step, we need to have finished the convolution step, which means that we would have a feature map ready.</w:t>
+      </w:r>
+    </w:p>
+    <w:p>
+      <w:pPr>
+        <w:pStyle w:val="NormalWeb"/>
+        <w:spacing w:before="0" w:beforeAutospacing="0" w:after="270" w:afterAutospacing="0"/>
+        <w:jc w:val="both"/>
+        <w:rPr>
+          <w:rFonts w:asciiTheme="minorHAnsi" w:hAnsiTheme="minorHAnsi"/>
+          <w:color w:val="000000" w:themeColor="text1"/>
+          <w:sz w:val="40"/>
+          <w:szCs w:val="27"/>
+        </w:rPr>
+      </w:pPr>
+      <w:r>
+        <w:rPr>
+          <w:rFonts w:asciiTheme="minorHAnsi" w:hAnsiTheme="minorHAnsi"/>
+          <w:color w:val="000000" w:themeColor="text1"/>
+          <w:sz w:val="40"/>
+          <w:szCs w:val="27"/>
+        </w:rPr>
+        <w:t xml:space="preserve">Types </w:t>
+      </w:r>
+      <w:proofErr w:type="gramStart"/>
+      <w:r>
+        <w:rPr>
+          <w:rFonts w:asciiTheme="minorHAnsi" w:hAnsiTheme="minorHAnsi"/>
+          <w:color w:val="000000" w:themeColor="text1"/>
+          <w:sz w:val="40"/>
+          <w:szCs w:val="27"/>
+        </w:rPr>
+        <w:t>Of</w:t>
+      </w:r>
+      <w:proofErr w:type="gramEnd"/>
+      <w:r>
+        <w:rPr>
+          <w:rFonts w:asciiTheme="minorHAnsi" w:hAnsiTheme="minorHAnsi"/>
+          <w:color w:val="000000" w:themeColor="text1"/>
+          <w:sz w:val="40"/>
+          <w:szCs w:val="27"/>
+        </w:rPr>
+        <w:t xml:space="preserve"> Pooling:</w:t>
+      </w:r>
+    </w:p>
+    <w:p>
+      <w:pPr>
+        <w:pStyle w:val="NormalWeb"/>
+        <w:spacing w:before="0" w:beforeAutospacing="0" w:after="270" w:afterAutospacing="0"/>
+        <w:jc w:val="both"/>
+        <w:rPr>
+          <w:rFonts w:asciiTheme="minorHAnsi" w:hAnsiTheme="minorHAnsi"/>
+          <w:color w:val="000000" w:themeColor="text1"/>
+          <w:sz w:val="32"/>
+          <w:szCs w:val="27"/>
+        </w:rPr>
+      </w:pPr>
+      <w:r>
+        <w:rPr>
+          <w:rFonts w:asciiTheme="minorHAnsi" w:hAnsiTheme="minorHAnsi"/>
+          <w:color w:val="000000" w:themeColor="text1"/>
+          <w:sz w:val="32"/>
+          <w:szCs w:val="27"/>
+        </w:rPr>
+        <w:t>There are several types of pooling. These include among others the following:</w:t>
+      </w:r>
+    </w:p>
+    <w:p>
+      <w:pPr>
+        <w:numPr>
+          <w:ilvl w:val="0"/>
+          <w:numId w:val="5"/>
+        </w:numPr>
+        <w:spacing w:before="100" w:beforeAutospacing="1" w:after="100" w:afterAutospacing="1" w:line="240" w:lineRule="auto"/>
+        <w:ind w:left="0"/>
+        <w:jc w:val="both"/>
+        <w:rPr>
+          <w:color w:val="000000" w:themeColor="text1"/>
+          <w:sz w:val="32"/>
+          <w:szCs w:val="27"/>
+        </w:rPr>
+      </w:pPr>
+      <w:r>
+        <w:rPr>
+          <w:color w:val="000000" w:themeColor="text1"/>
+          <w:sz w:val="32"/>
+          <w:szCs w:val="27"/>
+        </w:rPr>
+        <w:t>Mean pooling</w:t>
+      </w:r>
+    </w:p>
+    <w:p>
+      <w:pPr>
+        <w:numPr>
+          <w:ilvl w:val="0"/>
+          <w:numId w:val="5"/>
+        </w:numPr>
+        <w:spacing w:before="100" w:beforeAutospacing="1" w:after="100" w:afterAutospacing="1" w:line="240" w:lineRule="auto"/>
+        <w:ind w:left="0"/>
+        <w:jc w:val="both"/>
+        <w:rPr>
+          <w:color w:val="000000" w:themeColor="text1"/>
+          <w:sz w:val="32"/>
+          <w:szCs w:val="27"/>
+        </w:rPr>
+      </w:pPr>
+      <w:r>
+        <w:rPr>
+          <w:color w:val="000000" w:themeColor="text1"/>
+          <w:sz w:val="32"/>
+          <w:szCs w:val="27"/>
+        </w:rPr>
+        <w:t>Max pooling</w:t>
+      </w:r>
+    </w:p>
+    <w:p>
+      <w:pPr>
+        <w:numPr>
+          <w:ilvl w:val="0"/>
+          <w:numId w:val="5"/>
+        </w:numPr>
+        <w:spacing w:before="100" w:beforeAutospacing="1" w:after="100" w:afterAutospacing="1" w:line="240" w:lineRule="auto"/>
+        <w:ind w:left="0"/>
+        <w:jc w:val="both"/>
+        <w:rPr>
+          <w:color w:val="000000" w:themeColor="text1"/>
+          <w:sz w:val="32"/>
+          <w:szCs w:val="27"/>
+        </w:rPr>
+      </w:pPr>
+      <w:r>
+        <w:rPr>
+          <w:color w:val="000000" w:themeColor="text1"/>
+          <w:sz w:val="32"/>
+          <w:szCs w:val="27"/>
+        </w:rPr>
+        <w:t>Sum pooling</w:t>
+      </w:r>
+    </w:p>
+    <w:p>
+      <w:pPr>
+        <w:pStyle w:val="NormalWeb"/>
+        <w:spacing w:before="0" w:beforeAutospacing="0" w:after="270" w:afterAutospacing="0"/>
+        <w:jc w:val="both"/>
+        <w:rPr>
+          <w:rFonts w:asciiTheme="minorHAnsi" w:hAnsiTheme="minorHAnsi"/>
+          <w:color w:val="000000" w:themeColor="text1"/>
+          <w:sz w:val="32"/>
+          <w:szCs w:val="27"/>
+        </w:rPr>
+      </w:pPr>
+      <w:r>
+        <w:rPr>
+          <w:rFonts w:asciiTheme="minorHAnsi" w:hAnsiTheme="minorHAnsi"/>
+          <w:color w:val="000000" w:themeColor="text1"/>
+          <w:sz w:val="32"/>
+          <w:szCs w:val="27"/>
+        </w:rPr>
+        <w:t xml:space="preserve">Our </w:t>
+      </w:r>
+      <w:proofErr w:type="gramStart"/>
+      <w:r>
+        <w:rPr>
+          <w:rFonts w:asciiTheme="minorHAnsi" w:hAnsiTheme="minorHAnsi"/>
+          <w:color w:val="000000" w:themeColor="text1"/>
+          <w:sz w:val="32"/>
+          <w:szCs w:val="27"/>
+        </w:rPr>
+        <w:t>main focus</w:t>
+      </w:r>
+      <w:proofErr w:type="gramEnd"/>
+      <w:r>
+        <w:rPr>
+          <w:rFonts w:asciiTheme="minorHAnsi" w:hAnsiTheme="minorHAnsi"/>
+          <w:color w:val="000000" w:themeColor="text1"/>
+          <w:sz w:val="32"/>
+          <w:szCs w:val="27"/>
+        </w:rPr>
+        <w:t xml:space="preserve"> here will be max pooling.</w:t>
+      </w:r>
+    </w:p>
+    <w:p>
+      <w:pPr>
+        <w:pStyle w:val="NormalWeb"/>
+        <w:spacing w:before="0" w:beforeAutospacing="0" w:after="270" w:afterAutospacing="0"/>
+        <w:jc w:val="both"/>
+        <w:rPr>
+          <w:rFonts w:asciiTheme="minorHAnsi" w:hAnsiTheme="minorHAnsi"/>
+          <w:color w:val="000000" w:themeColor="text1"/>
+          <w:sz w:val="44"/>
+          <w:szCs w:val="27"/>
+        </w:rPr>
+      </w:pPr>
+      <w:r>
+        <w:rPr>
+          <w:rFonts w:asciiTheme="minorHAnsi" w:hAnsiTheme="minorHAnsi"/>
+          <w:color w:val="000000" w:themeColor="text1"/>
+          <w:sz w:val="44"/>
+          <w:szCs w:val="27"/>
+        </w:rPr>
+        <w:t>1.2.1Pooled Feature Map:</w:t>
+      </w:r>
+    </w:p>
+    <w:p>
+      <w:pPr>
+        <w:pStyle w:val="NormalWeb"/>
+        <w:spacing w:before="0" w:beforeAutospacing="0" w:after="270" w:afterAutospacing="0"/>
+        <w:jc w:val="both"/>
+        <w:rPr>
+          <w:rFonts w:ascii="Helvetica" w:hAnsi="Helvetica"/>
+          <w:color w:val="565655"/>
+          <w:sz w:val="36"/>
+          <w:szCs w:val="27"/>
+        </w:rPr>
+      </w:pPr>
+      <w:r>
+        <w:rPr>
+          <w:rFonts w:ascii="Helvetica" w:hAnsi="Helvetica"/>
+          <w:b/>
+          <w:bCs/>
+          <w:noProof/>
+          <w:color w:val="00A8EA"/>
+          <w:sz w:val="27"/>
+          <w:szCs w:val="27"/>
+          <w:lang w:val="en-IN" w:eastAsia="en-IN"/>
+        </w:rPr>
+        <w:drawing>
+          <wp:inline distT="0" distB="0" distL="0" distR="0" wp14:anchorId="2AC08ED3" wp14:editId="3833EDD3">
+            <wp:extent cx="5737860" cy="2426537"/>
+            <wp:effectExtent l="0" t="0" r="0" b="0"/>
+            <wp:docPr id="10" name="Picture 10" descr="http://www.superdatascience.com/wp-content/uploads/2018/08/Convolutional_Neural_Networks_CNN_Step2_Img3.png">
+              <a:hlinkClick xmlns:a="http://schemas.openxmlformats.org/drawingml/2006/main" r:id="rId8"/>
+            </wp:docPr>
+            <wp:cNvGraphicFramePr>
+              <a:graphicFrameLocks xmlns:a="http://schemas.openxmlformats.org/drawingml/2006/main" noChangeAspect="1"/>
+            </wp:cNvGraphicFramePr>
+            <a:graphic xmlns:a="http://schemas.openxmlformats.org/drawingml/2006/main">
+              <a:graphicData uri="http://schemas.openxmlformats.org/drawingml/2006/picture">
+                <pic:pic xmlns:pic="http://schemas.openxmlformats.org/drawingml/2006/picture">
+                  <pic:nvPicPr>
+                    <pic:cNvPr id="0" name="Picture 17" descr="http://www.superdatascience.com/wp-content/uploads/2018/08/Convolutional_Neural_Networks_CNN_Step2_Img3.png">
+                      <a:hlinkClick r:id="rId8"/>
+                    </pic:cNvPr>
+                    <pic:cNvPicPr>
+                      <a:picLocks noChangeAspect="1" noChangeArrowheads="1"/>
+                    </pic:cNvPicPr>
+                  </pic:nvPicPr>
+                  <pic:blipFill>
+                    <a:blip r:embed="rId9">
+                      <a:extLst>
+                        <a:ext uri="{28A0092B-C50C-407E-A947-70E740481C1C}">
+                          <a14:useLocalDpi xmlns:a14="http://schemas.microsoft.com/office/drawing/2010/main" val="0"/>
+                        </a:ext>
+                      </a:extLst>
+                    </a:blip>
+                    <a:srcRect/>
+                    <a:stretch>
+                      <a:fillRect/>
+                    </a:stretch>
+                  </pic:blipFill>
+                  <pic:spPr bwMode="auto">
+                    <a:xfrm>
+                      <a:off x="0" y="0"/>
+                      <a:ext cx="5757930" cy="2435025"/>
+                    </a:xfrm>
+                    <a:prstGeom prst="rect">
+                      <a:avLst/>
+                    </a:prstGeom>
+                    <a:noFill/>
+                    <a:ln>
+                      <a:noFill/>
+                    </a:ln>
+                  </pic:spPr>
+                </pic:pic>
+              </a:graphicData>
+            </a:graphic>
+          </wp:inline>
+        </w:drawing>
+      </w:r>
+    </w:p>
+    <w:p>
+      <w:pPr>
+        <w:pStyle w:val="NormalWeb"/>
+        <w:spacing w:before="0" w:beforeAutospacing="0" w:after="270" w:afterAutospacing="0"/>
+        <w:jc w:val="both"/>
+        <w:rPr>
+          <w:rFonts w:asciiTheme="minorHAnsi" w:hAnsiTheme="minorHAnsi"/>
+          <w:color w:val="000000" w:themeColor="text1"/>
+          <w:sz w:val="32"/>
+          <w:szCs w:val="27"/>
+        </w:rPr>
+      </w:pPr>
+      <w:r>
+        <w:rPr>
+          <w:rFonts w:asciiTheme="minorHAnsi" w:hAnsiTheme="minorHAnsi"/>
+          <w:color w:val="000000" w:themeColor="text1"/>
+          <w:sz w:val="32"/>
+          <w:szCs w:val="27"/>
+        </w:rPr>
+        <w:t xml:space="preserve">                                  Figure – Max Pooling</w:t>
+      </w:r>
+    </w:p>
+    <w:p>
+      <w:pPr>
+        <w:pStyle w:val="NormalWeb"/>
+        <w:spacing w:before="0" w:beforeAutospacing="0" w:after="270" w:afterAutospacing="0"/>
+        <w:jc w:val="both"/>
+        <w:rPr>
+          <w:rFonts w:asciiTheme="minorHAnsi" w:hAnsiTheme="minorHAnsi"/>
+          <w:color w:val="000000" w:themeColor="text1"/>
+          <w:sz w:val="28"/>
+          <w:szCs w:val="27"/>
+        </w:rPr>
+      </w:pPr>
+      <w:r>
+        <w:rPr>
+          <w:rFonts w:asciiTheme="minorHAnsi" w:hAnsiTheme="minorHAnsi"/>
+          <w:color w:val="000000" w:themeColor="text1"/>
+          <w:sz w:val="28"/>
+          <w:szCs w:val="27"/>
+        </w:rPr>
+        <w:lastRenderedPageBreak/>
+        <w:t xml:space="preserve">This time </w:t>
+      </w:r>
+      <w:proofErr w:type="gramStart"/>
+      <w:r>
+        <w:rPr>
+          <w:rFonts w:asciiTheme="minorHAnsi" w:hAnsiTheme="minorHAnsi"/>
+          <w:color w:val="000000" w:themeColor="text1"/>
+          <w:sz w:val="28"/>
+          <w:szCs w:val="27"/>
+        </w:rPr>
+        <w:t>you'll</w:t>
+      </w:r>
+      <w:proofErr w:type="gramEnd"/>
+      <w:r>
+        <w:rPr>
+          <w:rFonts w:asciiTheme="minorHAnsi" w:hAnsiTheme="minorHAnsi"/>
+          <w:color w:val="000000" w:themeColor="text1"/>
+          <w:sz w:val="28"/>
+          <w:szCs w:val="27"/>
+        </w:rPr>
+        <w:t xml:space="preserve"> place a 2×2 box at the top-left corner, and move along the </w:t>
+      </w:r>
+      <w:proofErr w:type="spellStart"/>
+      <w:r>
+        <w:rPr>
+          <w:rFonts w:asciiTheme="minorHAnsi" w:hAnsiTheme="minorHAnsi"/>
+          <w:color w:val="000000" w:themeColor="text1"/>
+          <w:sz w:val="28"/>
+          <w:szCs w:val="27"/>
+        </w:rPr>
+        <w:t>row.For</w:t>
+      </w:r>
+      <w:proofErr w:type="spellEnd"/>
+      <w:r>
+        <w:rPr>
+          <w:rFonts w:asciiTheme="minorHAnsi" w:hAnsiTheme="minorHAnsi"/>
+          <w:color w:val="000000" w:themeColor="text1"/>
+          <w:sz w:val="28"/>
+          <w:szCs w:val="27"/>
+        </w:rPr>
+        <w:t xml:space="preserve"> every 4 cells your box stands on, you'll find the maximum numerical value and insert it into the pooled feature map. In the figure below, for instance, the box currently contains a group of cells where the maximum value is </w:t>
+      </w:r>
+      <w:proofErr w:type="gramStart"/>
+      <w:r>
+        <w:rPr>
+          <w:rFonts w:asciiTheme="minorHAnsi" w:hAnsiTheme="minorHAnsi"/>
+          <w:color w:val="000000" w:themeColor="text1"/>
+          <w:sz w:val="28"/>
+          <w:szCs w:val="27"/>
+        </w:rPr>
+        <w:t>4</w:t>
+      </w:r>
+      <w:proofErr w:type="gramEnd"/>
+      <w:r>
+        <w:rPr>
+          <w:rFonts w:asciiTheme="minorHAnsi" w:hAnsiTheme="minorHAnsi"/>
+          <w:color w:val="000000" w:themeColor="text1"/>
+          <w:sz w:val="28"/>
+          <w:szCs w:val="27"/>
+        </w:rPr>
+        <w:t>.</w:t>
+      </w:r>
+    </w:p>
+    <w:p>
+      <w:pPr>
+        <w:pStyle w:val="NormalWeb"/>
+        <w:spacing w:before="0" w:beforeAutospacing="0" w:after="270" w:afterAutospacing="0"/>
+        <w:jc w:val="both"/>
+        <w:rPr>
+          <w:rFonts w:asciiTheme="minorHAnsi" w:hAnsiTheme="minorHAnsi"/>
+          <w:color w:val="000000" w:themeColor="text1"/>
+          <w:sz w:val="28"/>
+          <w:szCs w:val="27"/>
+        </w:rPr>
+      </w:pPr>
+      <w:r>
+        <w:rPr>
+          <w:rFonts w:asciiTheme="minorHAnsi" w:hAnsiTheme="minorHAnsi"/>
+          <w:color w:val="000000" w:themeColor="text1"/>
+          <w:sz w:val="28"/>
+          <w:szCs w:val="27"/>
+        </w:rPr>
+        <w:t>In this example, we are using 2-pixel strides.</w:t>
+      </w:r>
+      <w:r>
+        <w:rPr>
+          <w:rFonts w:asciiTheme="minorHAnsi" w:hAnsiTheme="minorHAnsi"/>
+          <w:color w:val="000000" w:themeColor="text1"/>
+          <w:sz w:val="28"/>
+          <w:szCs w:val="27"/>
+        </w:rPr>
+        <w:t xml:space="preserve"> </w:t>
+      </w:r>
+      <w:proofErr w:type="gramStart"/>
+      <w:r>
+        <w:rPr>
+          <w:rFonts w:asciiTheme="minorHAnsi" w:hAnsiTheme="minorHAnsi"/>
+          <w:color w:val="000000" w:themeColor="text1"/>
+          <w:sz w:val="28"/>
+          <w:szCs w:val="27"/>
+        </w:rPr>
+        <w:t>That's</w:t>
+      </w:r>
+      <w:proofErr w:type="gramEnd"/>
+      <w:r>
+        <w:rPr>
+          <w:rFonts w:asciiTheme="minorHAnsi" w:hAnsiTheme="minorHAnsi"/>
+          <w:color w:val="000000" w:themeColor="text1"/>
+          <w:sz w:val="28"/>
+          <w:szCs w:val="27"/>
+        </w:rPr>
+        <w:t xml:space="preserve"> why we end up with a 3×3 pooled featured map. Generally, strides of two are most commonly used.</w:t>
+      </w:r>
+    </w:p>
+    <w:p>
+      <w:pPr>
+        <w:pStyle w:val="NormalWeb"/>
+        <w:spacing w:before="0" w:beforeAutospacing="0" w:after="270" w:afterAutospacing="0"/>
+        <w:jc w:val="both"/>
+        <w:rPr>
+          <w:rFonts w:asciiTheme="minorHAnsi" w:hAnsiTheme="minorHAnsi"/>
+          <w:color w:val="000000" w:themeColor="text1"/>
+          <w:sz w:val="28"/>
+          <w:szCs w:val="27"/>
+        </w:rPr>
+      </w:pPr>
+      <w:r>
+        <w:rPr>
+          <w:rFonts w:asciiTheme="minorHAnsi" w:hAnsiTheme="minorHAnsi"/>
+          <w:color w:val="000000" w:themeColor="text1"/>
+          <w:sz w:val="28"/>
+          <w:szCs w:val="27"/>
+        </w:rPr>
+        <w:t xml:space="preserve">Just like in the convolution step, the creation of the pooled feature map also makes us dispose of unnecessary information or features. In this case, we have lost roughly 75% of the original information found in the feature map since for each </w:t>
+      </w:r>
+      <w:proofErr w:type="gramStart"/>
+      <w:r>
+        <w:rPr>
+          <w:rFonts w:asciiTheme="minorHAnsi" w:hAnsiTheme="minorHAnsi"/>
+          <w:color w:val="000000" w:themeColor="text1"/>
+          <w:sz w:val="28"/>
+          <w:szCs w:val="27"/>
+        </w:rPr>
+        <w:t>4</w:t>
+      </w:r>
+      <w:proofErr w:type="gramEnd"/>
+      <w:r>
+        <w:rPr>
+          <w:rFonts w:asciiTheme="minorHAnsi" w:hAnsiTheme="minorHAnsi"/>
+          <w:color w:val="000000" w:themeColor="text1"/>
+          <w:sz w:val="28"/>
+          <w:szCs w:val="27"/>
+        </w:rPr>
+        <w:t xml:space="preserve"> pixels in the feature map we ended up with only the maximum value and got rid of the other 3. These are the details that are unnecessary and without which the network can do its job more efficiently.</w:t>
+      </w:r>
+    </w:p>
+    <w:p>
+      <w:pPr>
+        <w:pStyle w:val="NormalWeb"/>
+        <w:spacing w:before="0" w:beforeAutospacing="0" w:after="270" w:afterAutospacing="0"/>
+        <w:jc w:val="both"/>
+        <w:rPr>
+          <w:rFonts w:asciiTheme="minorHAnsi" w:hAnsiTheme="minorHAnsi"/>
+          <w:color w:val="000000" w:themeColor="text1"/>
+          <w:sz w:val="28"/>
+          <w:szCs w:val="27"/>
+        </w:rPr>
+      </w:pPr>
+      <w:r>
+        <w:rPr>
+          <w:rFonts w:asciiTheme="minorHAnsi" w:hAnsiTheme="minorHAnsi"/>
+          <w:color w:val="000000" w:themeColor="text1"/>
+          <w:sz w:val="28"/>
+          <w:szCs w:val="27"/>
+        </w:rPr>
+        <w:t>Again, this is an abstract explanation of the pooling concept without digging into the mathematical and technical aspects of it</w:t>
+      </w:r>
+      <w:r>
+        <w:rPr>
+          <w:rFonts w:asciiTheme="minorHAnsi" w:hAnsiTheme="minorHAnsi"/>
+          <w:color w:val="000000" w:themeColor="text1"/>
+          <w:sz w:val="28"/>
+          <w:szCs w:val="27"/>
+        </w:rPr>
+        <w:t>.</w:t>
+      </w:r>
+    </w:p>
+    <w:p>
+      <w:pPr>
+        <w:pStyle w:val="NormalWeb"/>
+        <w:spacing w:before="0" w:beforeAutospacing="0" w:after="270" w:afterAutospacing="0"/>
+        <w:jc w:val="both"/>
+        <w:rPr>
+          <w:rFonts w:asciiTheme="minorHAnsi" w:hAnsiTheme="minorHAnsi"/>
+          <w:color w:val="000000" w:themeColor="text1"/>
+          <w:sz w:val="40"/>
+          <w:szCs w:val="27"/>
+        </w:rPr>
+      </w:pPr>
+      <w:r>
+        <w:rPr>
+          <w:rFonts w:asciiTheme="minorHAnsi" w:hAnsiTheme="minorHAnsi"/>
+          <w:color w:val="000000" w:themeColor="text1"/>
+          <w:sz w:val="40"/>
+          <w:szCs w:val="27"/>
+        </w:rPr>
+        <w:t>1.3 Flattening</w:t>
+      </w:r>
+    </w:p>
+    <w:p>
+      <w:pPr>
+        <w:pStyle w:val="NormalWeb"/>
+        <w:spacing w:before="0" w:beforeAutospacing="0" w:after="270" w:afterAutospacing="0"/>
+        <w:jc w:val="both"/>
+        <w:rPr>
+          <w:rFonts w:asciiTheme="minorHAnsi" w:hAnsiTheme="minorHAnsi"/>
+          <w:color w:val="000000" w:themeColor="text1"/>
+          <w:sz w:val="40"/>
+          <w:szCs w:val="27"/>
+        </w:rPr>
+      </w:pPr>
+    </w:p>
+    <w:p>
+      <w:pPr>
+        <w:pStyle w:val="NormalWeb"/>
+        <w:spacing w:before="0" w:beforeAutospacing="0" w:after="270" w:afterAutospacing="0"/>
+        <w:jc w:val="both"/>
+        <w:rPr>
+          <w:rFonts w:ascii="Helvetica" w:hAnsi="Helvetica"/>
+          <w:color w:val="565655"/>
+          <w:sz w:val="27"/>
+          <w:szCs w:val="27"/>
+        </w:rPr>
+      </w:pPr>
+      <w:r>
+        <w:rPr>
+          <w:rFonts w:ascii="Helvetica" w:hAnsi="Helvetica"/>
+          <w:color w:val="565655"/>
+          <w:sz w:val="27"/>
+          <w:szCs w:val="27"/>
+        </w:rPr>
+        <w:t>As the name of this step implies, we are literally going to flatten our pooled feature map into a column like in the image below.</w:t>
+      </w:r>
+    </w:p>
+    <w:p>
+      <w:pPr>
+        <w:pStyle w:val="NormalWeb"/>
+        <w:spacing w:before="0" w:beforeAutospacing="0" w:after="270" w:afterAutospacing="0"/>
+        <w:jc w:val="both"/>
+        <w:rPr>
+          <w:rFonts w:ascii="Helvetica" w:hAnsi="Helvetica"/>
+          <w:color w:val="565655"/>
+          <w:sz w:val="27"/>
+          <w:szCs w:val="27"/>
+        </w:rPr>
+      </w:pPr>
+      <w:r>
+        <w:rPr>
+          <w:rFonts w:ascii="Helvetica" w:hAnsi="Helvetica"/>
+          <w:b/>
+          <w:bCs/>
+          <w:noProof/>
+          <w:color w:val="00A8EA"/>
+          <w:sz w:val="27"/>
+          <w:szCs w:val="27"/>
+          <w:lang w:eastAsia="en-IN"/>
+        </w:rPr>
+        <w:drawing>
+          <wp:anchor distT="0" distB="0" distL="114300" distR="114300" simplePos="0" relativeHeight="251662336" behindDoc="0" locked="0" layoutInCell="1" allowOverlap="1" wp14:anchorId="32EB4A0D" wp14:editId="0784A905">
+            <wp:simplePos x="0" y="0"/>
+            <wp:positionH relativeFrom="margin">
+              <wp:posOffset>428625</wp:posOffset>
+            </wp:positionH>
+            <wp:positionV relativeFrom="paragraph">
+              <wp:posOffset>270510</wp:posOffset>
+            </wp:positionV>
+            <wp:extent cx="4754880" cy="2273935"/>
+            <wp:effectExtent l="0" t="0" r="7620" b="0"/>
+            <wp:wrapTopAndBottom/>
+            <wp:docPr id="14" name="Picture 14" descr="http://www.superdatascience.com/wp-content/uploads/2018/08/Convolutional_Neural_Networks_CNN_Step3_Img1.png">
+              <a:hlinkClick xmlns:a="http://schemas.openxmlformats.org/drawingml/2006/main" r:id="rId10"/>
+            </wp:docPr>
+            <wp:cNvGraphicFramePr>
+              <a:graphicFrameLocks xmlns:a="http://schemas.openxmlformats.org/drawingml/2006/main" noChangeAspect="1"/>
+            </wp:cNvGraphicFramePr>
+            <a:graphic xmlns:a="http://schemas.openxmlformats.org/drawingml/2006/main">
+              <a:graphicData uri="http://schemas.openxmlformats.org/drawingml/2006/picture">
+                <pic:pic xmlns:pic="http://schemas.openxmlformats.org/drawingml/2006/picture">
+                  <pic:nvPicPr>
+                    <pic:cNvPr id="0" name="Picture 21" descr="http://www.superdatascience.com/wp-content/uploads/2018/08/Convolutional_Neural_Networks_CNN_Step3_Img1.png">
+                      <a:hlinkClick r:id="rId10"/>
+                    </pic:cNvPr>
+                    <pic:cNvPicPr>
+                      <a:picLocks noChangeAspect="1" noChangeArrowheads="1"/>
+                    </pic:cNvPicPr>
+                  </pic:nvPicPr>
+                  <pic:blipFill>
+                    <a:blip r:embed="rId11">
+                      <a:extLst>
+                        <a:ext uri="{28A0092B-C50C-407E-A947-70E740481C1C}">
+                          <a14:useLocalDpi xmlns:a14="http://schemas.microsoft.com/office/drawing/2010/main" val="0"/>
+                        </a:ext>
+                      </a:extLst>
+                    </a:blip>
+                    <a:srcRect/>
+                    <a:stretch>
+                      <a:fillRect/>
+                    </a:stretch>
+                  </pic:blipFill>
+                  <pic:spPr bwMode="auto">
+                    <a:xfrm>
+                      <a:off x="0" y="0"/>
+                      <a:ext cx="4754880" cy="2273935"/>
+                    </a:xfrm>
+                    <a:prstGeom prst="rect">
+                      <a:avLst/>
+                    </a:prstGeom>
+                    <a:noFill/>
+                    <a:ln>
+                      <a:noFill/>
+                    </a:ln>
+                  </pic:spPr>
+                </pic:pic>
+              </a:graphicData>
+            </a:graphic>
+          </wp:anchor>
+        </w:drawing>
+      </w:r>
+    </w:p>
+    <w:p>
+      <w:pPr>
+        <w:pStyle w:val="NormalWeb"/>
+        <w:spacing w:before="0" w:beforeAutospacing="0" w:after="270" w:afterAutospacing="0"/>
+        <w:jc w:val="both"/>
+        <w:rPr>
+          <w:rFonts w:asciiTheme="minorHAnsi" w:hAnsiTheme="minorHAnsi"/>
+          <w:color w:val="000000" w:themeColor="text1"/>
+          <w:sz w:val="32"/>
+          <w:szCs w:val="27"/>
+        </w:rPr>
+      </w:pPr>
+      <w:r>
+        <w:rPr>
+          <w:rFonts w:asciiTheme="minorHAnsi" w:hAnsiTheme="minorHAnsi"/>
+          <w:color w:val="000000" w:themeColor="text1"/>
+          <w:sz w:val="32"/>
+          <w:szCs w:val="27"/>
+        </w:rPr>
+        <w:t xml:space="preserve">              </w:t>
+      </w:r>
+      <w:proofErr w:type="gramStart"/>
+      <w:r>
+        <w:rPr>
+          <w:rFonts w:asciiTheme="minorHAnsi" w:hAnsiTheme="minorHAnsi"/>
+          <w:color w:val="000000" w:themeColor="text1"/>
+          <w:sz w:val="32"/>
+          <w:szCs w:val="27"/>
+        </w:rPr>
+        <w:t>Figure-Flattening</w:t>
+      </w:r>
+      <w:proofErr w:type="gramEnd"/>
+      <w:r>
+        <w:rPr>
+          <w:rFonts w:asciiTheme="minorHAnsi" w:hAnsiTheme="minorHAnsi"/>
+          <w:color w:val="000000" w:themeColor="text1"/>
+          <w:sz w:val="32"/>
+          <w:szCs w:val="27"/>
+        </w:rPr>
+        <w:t xml:space="preserve"> of pooled feature map</w:t>
+      </w:r>
+    </w:p>
+    <w:p>
+      <w:pPr>
+        <w:spacing w:after="270" w:line="240" w:lineRule="auto"/>
+        <w:rPr>
+          <w:rFonts w:ascii="Helvetica" w:eastAsia="Times New Roman" w:hAnsi="Helvetica" w:cs="Times New Roman"/>
+          <w:color w:val="565655"/>
+          <w:sz w:val="27"/>
+          <w:szCs w:val="27"/>
+        </w:rPr>
+      </w:pPr>
+      <w:r>
+        <w:rPr>
+          <w:rFonts w:ascii="Helvetica" w:eastAsia="Times New Roman" w:hAnsi="Helvetica" w:cs="Times New Roman"/>
+          <w:color w:val="565655"/>
+          <w:sz w:val="27"/>
+          <w:szCs w:val="27"/>
+        </w:rPr>
+        <w:lastRenderedPageBreak/>
+        <w:t xml:space="preserve">The reason we do this is that </w:t>
+      </w:r>
+      <w:proofErr w:type="gramStart"/>
+      <w:r>
+        <w:rPr>
+          <w:rFonts w:ascii="Helvetica" w:eastAsia="Times New Roman" w:hAnsi="Helvetica" w:cs="Times New Roman"/>
+          <w:color w:val="565655"/>
+          <w:sz w:val="27"/>
+          <w:szCs w:val="27"/>
+        </w:rPr>
+        <w:t>we're</w:t>
+      </w:r>
+      <w:proofErr w:type="gramEnd"/>
+      <w:r>
+        <w:rPr>
+          <w:rFonts w:ascii="Helvetica" w:eastAsia="Times New Roman" w:hAnsi="Helvetica" w:cs="Times New Roman"/>
+          <w:color w:val="565655"/>
+          <w:sz w:val="27"/>
+          <w:szCs w:val="27"/>
+        </w:rPr>
+        <w:t xml:space="preserve"> going to need to insert this data into an artificial neural network later on.</w:t>
+      </w:r>
+    </w:p>
+    <w:p>
+      <w:pPr>
+        <w:pStyle w:val="NormalWeb"/>
+        <w:spacing w:before="0" w:beforeAutospacing="0" w:after="270" w:afterAutospacing="0"/>
+        <w:jc w:val="both"/>
+        <w:rPr>
+          <w:rFonts w:asciiTheme="minorHAnsi" w:hAnsiTheme="minorHAnsi"/>
+          <w:color w:val="000000" w:themeColor="text1"/>
+          <w:sz w:val="32"/>
+          <w:szCs w:val="27"/>
+        </w:rPr>
+      </w:pPr>
+      <w:r>
+        <w:rPr>
+          <w:rFonts w:ascii="Helvetica" w:hAnsi="Helvetica"/>
+          <w:b/>
+          <w:bCs/>
+          <w:noProof/>
+          <w:color w:val="00A8EA"/>
+          <w:sz w:val="27"/>
+          <w:szCs w:val="27"/>
+          <w:lang w:eastAsia="en-IN"/>
+        </w:rPr>
+        <w:drawing>
+          <wp:inline distT="0" distB="0" distL="0" distR="0" wp14:anchorId="4E41FBA1" wp14:editId="545F32FE">
+            <wp:extent cx="5814060" cy="2555395"/>
+            <wp:effectExtent l="0" t="0" r="0" b="0"/>
+            <wp:docPr id="13" name="Picture 13" descr="http://www.superdatascience.com/wp-content/uploads/2018/08/Convolutional_Neural_Networks_CNN_Step3_Img2.png">
+              <a:hlinkClick xmlns:a="http://schemas.openxmlformats.org/drawingml/2006/main" r:id="rId12"/>
+            </wp:docPr>
+            <wp:cNvGraphicFramePr>
+              <a:graphicFrameLocks xmlns:a="http://schemas.openxmlformats.org/drawingml/2006/main" noChangeAspect="1"/>
+            </wp:cNvGraphicFramePr>
+            <a:graphic xmlns:a="http://schemas.openxmlformats.org/drawingml/2006/main">
+              <a:graphicData uri="http://schemas.openxmlformats.org/drawingml/2006/picture">
+                <pic:pic xmlns:pic="http://schemas.openxmlformats.org/drawingml/2006/picture">
+                  <pic:nvPicPr>
+                    <pic:cNvPr id="0" name="Picture 22" descr="http://www.superdatascience.com/wp-content/uploads/2018/08/Convolutional_Neural_Networks_CNN_Step3_Img2.png">
+                      <a:hlinkClick r:id="rId12"/>
+                    </pic:cNvPr>
+                    <pic:cNvPicPr>
+                      <a:picLocks noChangeAspect="1" noChangeArrowheads="1"/>
+                    </pic:cNvPicPr>
+                  </pic:nvPicPr>
+                  <pic:blipFill>
+                    <a:blip r:embed="rId13">
+                      <a:extLst>
+                        <a:ext uri="{28A0092B-C50C-407E-A947-70E740481C1C}">
+                          <a14:useLocalDpi xmlns:a14="http://schemas.microsoft.com/office/drawing/2010/main" val="0"/>
+                        </a:ext>
+                      </a:extLst>
+                    </a:blip>
+                    <a:srcRect/>
+                    <a:stretch>
+                      <a:fillRect/>
+                    </a:stretch>
+                  </pic:blipFill>
+                  <pic:spPr bwMode="auto">
+                    <a:xfrm>
+                      <a:off x="0" y="0"/>
+                      <a:ext cx="5836647" cy="2565323"/>
+                    </a:xfrm>
+                    <a:prstGeom prst="rect">
+                      <a:avLst/>
+                    </a:prstGeom>
+                    <a:noFill/>
+                    <a:ln>
+                      <a:noFill/>
+                    </a:ln>
+                  </pic:spPr>
+                </pic:pic>
+              </a:graphicData>
+            </a:graphic>
+          </wp:inline>
+        </w:drawing>
+      </w:r>
+    </w:p>
+    <w:p>
+      <w:pPr>
+        <w:pStyle w:val="NormalWeb"/>
+        <w:spacing w:before="0" w:beforeAutospacing="0" w:after="270" w:afterAutospacing="0"/>
+        <w:jc w:val="both"/>
+        <w:rPr>
+          <w:rFonts w:asciiTheme="minorHAnsi" w:hAnsiTheme="minorHAnsi"/>
+          <w:color w:val="000000" w:themeColor="text1"/>
+          <w:sz w:val="32"/>
+          <w:szCs w:val="27"/>
+        </w:rPr>
+      </w:pPr>
+      <w:r>
+        <w:rPr>
+          <w:rFonts w:asciiTheme="minorHAnsi" w:hAnsiTheme="minorHAnsi"/>
+          <w:color w:val="000000" w:themeColor="text1"/>
+          <w:sz w:val="32"/>
+          <w:szCs w:val="27"/>
+        </w:rPr>
+        <w:t xml:space="preserve">                      Figure – Inserting data into NN</w:t>
+      </w:r>
+    </w:p>
+    <w:p>
+      <w:pPr>
+        <w:pStyle w:val="NormalWeb"/>
+        <w:spacing w:before="0" w:beforeAutospacing="0" w:after="270" w:afterAutospacing="0"/>
+        <w:jc w:val="both"/>
+        <w:rPr>
+          <w:rFonts w:asciiTheme="minorHAnsi" w:hAnsiTheme="minorHAnsi"/>
+          <w:color w:val="000000" w:themeColor="text1"/>
+          <w:sz w:val="32"/>
+          <w:szCs w:val="27"/>
+        </w:rPr>
+      </w:pPr>
+    </w:p>
+    <w:p>
+      <w:pPr>
+        <w:pStyle w:val="NormalWeb"/>
+        <w:spacing w:before="0" w:beforeAutospacing="0" w:after="270" w:afterAutospacing="0"/>
+        <w:jc w:val="both"/>
+        <w:rPr>
+          <w:rFonts w:asciiTheme="minorHAnsi" w:hAnsiTheme="minorHAnsi"/>
+          <w:color w:val="000000" w:themeColor="text1"/>
+          <w:sz w:val="40"/>
+          <w:szCs w:val="27"/>
+        </w:rPr>
+      </w:pPr>
+      <w:r>
+        <w:rPr>
+          <w:rFonts w:asciiTheme="minorHAnsi" w:hAnsiTheme="minorHAnsi"/>
+          <w:color w:val="000000" w:themeColor="text1"/>
+          <w:sz w:val="32"/>
+          <w:szCs w:val="27"/>
+        </w:rPr>
+        <w:t>A</w:t>
+      </w:r>
+      <w:r>
+        <w:rPr>
+          <w:rFonts w:asciiTheme="minorHAnsi" w:hAnsiTheme="minorHAnsi"/>
+          <w:color w:val="000000" w:themeColor="text1"/>
+          <w:sz w:val="32"/>
+          <w:szCs w:val="27"/>
+        </w:rPr>
+        <w:t>fter the flattening step is that you end up with a long vector of input data that you then pass through the artificial neural network to have it processed further.</w:t>
+      </w:r>
+    </w:p>
+    <w:p>
+      <w:pPr>
+        <w:pStyle w:val="NormalWeb"/>
+        <w:spacing w:before="0" w:beforeAutospacing="0" w:after="270" w:afterAutospacing="0"/>
+        <w:jc w:val="both"/>
+        <w:rPr>
+          <w:rFonts w:asciiTheme="minorHAnsi" w:hAnsiTheme="minorHAnsi"/>
+          <w:color w:val="000000" w:themeColor="text1"/>
+          <w:sz w:val="32"/>
+          <w:szCs w:val="27"/>
+        </w:rPr>
+      </w:pPr>
+    </w:p>
+    <w:p>
+      <w:pPr>
+        <w:pStyle w:val="NormalWeb"/>
+        <w:spacing w:before="0" w:beforeAutospacing="0" w:after="270" w:afterAutospacing="0"/>
+        <w:jc w:val="both"/>
+        <w:rPr>
+          <w:rFonts w:asciiTheme="minorHAnsi" w:hAnsiTheme="minorHAnsi"/>
+          <w:color w:val="000000" w:themeColor="text1"/>
+          <w:sz w:val="40"/>
+          <w:szCs w:val="27"/>
+        </w:rPr>
+      </w:pPr>
+      <w:r>
+        <w:rPr>
+          <w:rFonts w:asciiTheme="minorHAnsi" w:hAnsiTheme="minorHAnsi"/>
+          <w:color w:val="000000" w:themeColor="text1"/>
+          <w:sz w:val="40"/>
+          <w:szCs w:val="27"/>
+        </w:rPr>
+        <w:t>1.4 FULL CONNECTION</w:t>
+      </w:r>
+    </w:p>
+    <w:p>
+      <w:pPr>
+        <w:pStyle w:val="NormalWeb"/>
+        <w:spacing w:before="0" w:beforeAutospacing="0" w:after="270" w:afterAutospacing="0"/>
+        <w:rPr>
+          <w:rFonts w:ascii="Helvetica" w:hAnsi="Helvetica"/>
+          <w:color w:val="565655"/>
+          <w:sz w:val="27"/>
+          <w:szCs w:val="27"/>
+        </w:rPr>
+      </w:pPr>
+      <w:proofErr w:type="gramStart"/>
+      <w:r>
+        <w:rPr>
+          <w:rFonts w:ascii="Helvetica" w:hAnsi="Helvetica"/>
+          <w:color w:val="565655"/>
+          <w:sz w:val="27"/>
+          <w:szCs w:val="27"/>
+        </w:rPr>
+        <w:t>Here's</w:t>
+      </w:r>
+      <w:proofErr w:type="gramEnd"/>
+      <w:r>
+        <w:rPr>
+          <w:rFonts w:ascii="Helvetica" w:hAnsi="Helvetica"/>
+          <w:color w:val="565655"/>
+          <w:sz w:val="27"/>
+          <w:szCs w:val="27"/>
+        </w:rPr>
+        <w:t xml:space="preserve"> where artificial neural networks and convolutional neural networks collide as we add the former to our latter.</w:t>
+      </w:r>
+    </w:p>
+    <w:p>
+      <w:pPr>
+        <w:pStyle w:val="NormalWeb"/>
+        <w:spacing w:before="0" w:beforeAutospacing="0" w:after="270" w:afterAutospacing="0"/>
+        <w:rPr>
+          <w:rFonts w:ascii="Helvetica" w:hAnsi="Helvetica"/>
+          <w:color w:val="565655"/>
+          <w:sz w:val="27"/>
+          <w:szCs w:val="27"/>
+        </w:rPr>
+      </w:pPr>
+      <w:proofErr w:type="gramStart"/>
+      <w:r>
+        <w:rPr>
+          <w:rFonts w:ascii="Helvetica" w:hAnsi="Helvetica"/>
+          <w:color w:val="565655"/>
+          <w:sz w:val="27"/>
+          <w:szCs w:val="27"/>
+        </w:rPr>
+        <w:t>It's</w:t>
+      </w:r>
+      <w:proofErr w:type="gramEnd"/>
+      <w:r>
+        <w:rPr>
+          <w:rFonts w:ascii="Helvetica" w:hAnsi="Helvetica"/>
+          <w:color w:val="565655"/>
+          <w:sz w:val="27"/>
+          <w:szCs w:val="27"/>
+        </w:rPr>
+        <w:t xml:space="preserve"> here that the process of creating a convolutional neural network begins to take a more complex and sophisticated turn.</w:t>
+      </w:r>
+    </w:p>
+    <w:p>
+      <w:pPr>
+        <w:pStyle w:val="NormalWeb"/>
+        <w:spacing w:before="0" w:beforeAutospacing="0" w:after="270" w:afterAutospacing="0"/>
+        <w:rPr>
+          <w:rFonts w:ascii="Helvetica" w:hAnsi="Helvetica"/>
+          <w:color w:val="565655"/>
+          <w:sz w:val="27"/>
+          <w:szCs w:val="27"/>
+        </w:rPr>
+      </w:pPr>
+      <w:r>
+        <w:rPr>
+          <w:rFonts w:ascii="Helvetica" w:hAnsi="Helvetica"/>
+          <w:color w:val="565655"/>
+          <w:sz w:val="27"/>
+          <w:szCs w:val="27"/>
+        </w:rPr>
+        <w:t>As you see from the image below, we have three layers in the full connection step:</w:t>
+      </w:r>
+    </w:p>
+    <w:p>
+      <w:pPr>
+        <w:pStyle w:val="NormalWeb"/>
+        <w:spacing w:before="0" w:beforeAutospacing="0" w:after="270" w:afterAutospacing="0"/>
+        <w:rPr>
+          <w:rFonts w:ascii="Helvetica" w:hAnsi="Helvetica"/>
+          <w:color w:val="565655"/>
+          <w:sz w:val="27"/>
+          <w:szCs w:val="27"/>
+        </w:rPr>
+      </w:pPr>
+      <w:proofErr w:type="gramStart"/>
+      <w:r>
+        <w:rPr>
+          <w:rFonts w:ascii="Helvetica" w:hAnsi="Helvetica"/>
+          <w:color w:val="565655"/>
+          <w:sz w:val="27"/>
+          <w:szCs w:val="27"/>
+        </w:rPr>
+        <w:t>1.</w:t>
+      </w:r>
+      <w:r>
+        <w:rPr>
+          <w:rFonts w:ascii="Helvetica" w:hAnsi="Helvetica"/>
+          <w:color w:val="565655"/>
+          <w:sz w:val="27"/>
+          <w:szCs w:val="27"/>
+        </w:rPr>
+        <w:t>Input</w:t>
+      </w:r>
+      <w:proofErr w:type="gramEnd"/>
+      <w:r>
+        <w:rPr>
+          <w:rFonts w:ascii="Helvetica" w:hAnsi="Helvetica"/>
+          <w:color w:val="565655"/>
+          <w:sz w:val="27"/>
+          <w:szCs w:val="27"/>
+        </w:rPr>
+        <w:t xml:space="preserve"> layer</w:t>
+      </w:r>
+      <w:r>
+        <w:rPr>
+          <w:rFonts w:ascii="Helvetica" w:hAnsi="Helvetica"/>
+          <w:color w:val="565655"/>
+          <w:sz w:val="27"/>
+          <w:szCs w:val="27"/>
+        </w:rPr>
+        <w:t xml:space="preserve"> 2.</w:t>
+      </w:r>
+      <w:r>
+        <w:rPr>
+          <w:rFonts w:ascii="Helvetica" w:hAnsi="Helvetica"/>
+          <w:color w:val="565655"/>
+          <w:sz w:val="27"/>
+          <w:szCs w:val="27"/>
+        </w:rPr>
+        <w:t>Fully-connected layer</w:t>
+      </w:r>
+      <w:r>
+        <w:rPr>
+          <w:rFonts w:ascii="Helvetica" w:hAnsi="Helvetica"/>
+          <w:color w:val="565655"/>
+          <w:sz w:val="27"/>
+          <w:szCs w:val="27"/>
+        </w:rPr>
+        <w:t xml:space="preserve"> 3.</w:t>
+      </w:r>
+      <w:r>
+        <w:rPr>
+          <w:rFonts w:ascii="Helvetica" w:hAnsi="Helvetica"/>
+          <w:color w:val="565655"/>
+          <w:sz w:val="27"/>
+          <w:szCs w:val="27"/>
+        </w:rPr>
+        <w:t>Output layer</w:t>
+      </w:r>
+    </w:p>
+    <w:p>
+      <w:pPr>
+        <w:pStyle w:val="NormalWeb"/>
+        <w:spacing w:before="0" w:beforeAutospacing="0" w:after="270" w:afterAutospacing="0"/>
+        <w:jc w:val="both"/>
+        <w:rPr>
+          <w:rFonts w:asciiTheme="minorHAnsi" w:hAnsiTheme="minorHAnsi"/>
+          <w:color w:val="000000" w:themeColor="text1"/>
+          <w:sz w:val="32"/>
+          <w:szCs w:val="27"/>
+        </w:rPr>
+      </w:pPr>
+      <w:r>
+        <w:rPr>
+          <w:rFonts w:ascii="Helvetica" w:hAnsi="Helvetica"/>
+          <w:b/>
+          <w:bCs/>
+          <w:noProof/>
+          <w:color w:val="00A8EA"/>
+          <w:sz w:val="27"/>
+          <w:szCs w:val="27"/>
+          <w:lang w:val="en-IN" w:eastAsia="en-IN"/>
+        </w:rPr>
+        <w:lastRenderedPageBreak/>
+        <w:drawing>
+          <wp:inline distT="0" distB="0" distL="0" distR="0" wp14:anchorId="4DB90DB5" wp14:editId="4F4FC5EC">
+            <wp:extent cx="5577840" cy="2533977"/>
+            <wp:effectExtent l="0" t="0" r="3810" b="0"/>
+            <wp:docPr id="18" name="Picture 18" descr="http://www.superdatascience.com/wp-content/uploads/2018/08/Convolutional_Neural_Networks_CNN_Step4_Img1.png">
+              <a:hlinkClick xmlns:a="http://schemas.openxmlformats.org/drawingml/2006/main" r:id="rId14"/>
+            </wp:docPr>
+            <wp:cNvGraphicFramePr>
+              <a:graphicFrameLocks xmlns:a="http://schemas.openxmlformats.org/drawingml/2006/main" noChangeAspect="1"/>
+            </wp:cNvGraphicFramePr>
+            <a:graphic xmlns:a="http://schemas.openxmlformats.org/drawingml/2006/main">
+              <a:graphicData uri="http://schemas.openxmlformats.org/drawingml/2006/picture">
+                <pic:pic xmlns:pic="http://schemas.openxmlformats.org/drawingml/2006/picture">
+                  <pic:nvPicPr>
+                    <pic:cNvPr id="0" name="Picture 25" descr="http://www.superdatascience.com/wp-content/uploads/2018/08/Convolutional_Neural_Networks_CNN_Step4_Img1.png">
+                      <a:hlinkClick r:id="rId14"/>
+                    </pic:cNvPr>
+                    <pic:cNvPicPr>
+                      <a:picLocks noChangeAspect="1" noChangeArrowheads="1"/>
+                    </pic:cNvPicPr>
+                  </pic:nvPicPr>
+                  <pic:blipFill>
+                    <a:blip r:embed="rId15">
+                      <a:extLst>
+                        <a:ext uri="{28A0092B-C50C-407E-A947-70E740481C1C}">
+                          <a14:useLocalDpi xmlns:a14="http://schemas.microsoft.com/office/drawing/2010/main" val="0"/>
+                        </a:ext>
+                      </a:extLst>
+                    </a:blip>
+                    <a:srcRect/>
+                    <a:stretch>
+                      <a:fillRect/>
+                    </a:stretch>
+                  </pic:blipFill>
+                  <pic:spPr bwMode="auto">
+                    <a:xfrm>
+                      <a:off x="0" y="0"/>
+                      <a:ext cx="5598506" cy="2543365"/>
+                    </a:xfrm>
+                    <a:prstGeom prst="rect">
+                      <a:avLst/>
+                    </a:prstGeom>
+                    <a:noFill/>
+                    <a:ln>
+                      <a:noFill/>
+                    </a:ln>
+                  </pic:spPr>
+                </pic:pic>
+              </a:graphicData>
+            </a:graphic>
+          </wp:inline>
+        </w:drawing>
+      </w:r>
+    </w:p>
+    <w:p>
+      <w:pPr>
+        <w:spacing w:after="270" w:line="240" w:lineRule="auto"/>
+        <w:jc w:val="both"/>
+        <w:rPr>
+          <w:rFonts w:eastAsia="Times New Roman" w:cstheme="minorHAnsi"/>
+          <w:sz w:val="28"/>
+          <w:szCs w:val="40"/>
+        </w:rPr>
+      </w:pPr>
+      <w:r>
+        <w:rPr>
+          <w:rFonts w:eastAsia="Times New Roman" w:cstheme="minorHAnsi"/>
+          <w:sz w:val="28"/>
+          <w:szCs w:val="40"/>
+        </w:rPr>
+        <w:t xml:space="preserve">                                     Figure – Full connection</w:t>
+      </w:r>
+    </w:p>
+    <w:p>
+      <w:pPr>
+        <w:pStyle w:val="NormalWeb"/>
+        <w:numPr>
+          <w:ilvl w:val="0"/>
+          <w:numId w:val="7"/>
+        </w:numPr>
+        <w:spacing w:before="0" w:beforeAutospacing="0" w:after="270" w:afterAutospacing="0"/>
+        <w:rPr>
+          <w:rFonts w:ascii="Helvetica" w:hAnsi="Helvetica"/>
+          <w:color w:val="565655"/>
+          <w:sz w:val="27"/>
+          <w:szCs w:val="27"/>
+        </w:rPr>
+      </w:pPr>
+      <w:r>
+        <w:rPr>
+          <w:rFonts w:ascii="Helvetica" w:hAnsi="Helvetica"/>
+          <w:color w:val="565655"/>
+          <w:sz w:val="27"/>
+          <w:szCs w:val="27"/>
+        </w:rPr>
+        <w:t>What is aim of this step?</w:t>
+      </w:r>
+    </w:p>
+    <w:p>
+      <w:pPr>
+        <w:pStyle w:val="NormalWeb"/>
+        <w:spacing w:before="0" w:beforeAutospacing="0" w:after="270" w:afterAutospacing="0"/>
+        <w:ind w:left="720"/>
+        <w:rPr>
+          <w:rFonts w:asciiTheme="minorHAnsi" w:hAnsiTheme="minorHAnsi"/>
+          <w:color w:val="565655"/>
+          <w:sz w:val="32"/>
+          <w:szCs w:val="27"/>
+        </w:rPr>
+      </w:pPr>
+      <w:bookmarkStart w:id="0" w:name="_GoBack"/>
+      <w:r>
+        <w:rPr>
+          <w:rFonts w:asciiTheme="minorHAnsi" w:hAnsiTheme="minorHAnsi"/>
+          <w:color w:val="565655"/>
+          <w:sz w:val="32"/>
+          <w:szCs w:val="27"/>
+        </w:rPr>
+        <w:t>The role of the artificial neural network is to take this data and combine the features into a wider variety of attributes that make the convolutional network more capable of classifying images, which is the whole purpose from creating a convolutional neural network.</w:t>
+      </w:r>
+    </w:p>
+    <w:bookmarkEnd w:id="0"/>
+    <w:p>
+      <w:pPr>
+        <w:spacing w:after="270" w:line="240" w:lineRule="auto"/>
+        <w:jc w:val="both"/>
+        <w:rPr>
+          <w:rFonts w:eastAsia="Times New Roman" w:cstheme="minorHAnsi"/>
+          <w:sz w:val="28"/>
+          <w:szCs w:val="40"/>
+        </w:rPr>
+      </w:pPr>
+    </w:p>
+    <w:p>
+      <w:pPr>
         <w:jc w:val="both"/>
         <w:rPr>
           <w:rFonts w:cstheme="minorHAnsi"/>
@@ -984,7 +2617,26 @@
           <w:sz w:val="40"/>
           <w:szCs w:val="40"/>
         </w:rPr>
-        <w:t xml:space="preserve">For implementing this we have used Convolutional Neural Network (CNN) for classification of the images in the 2 main classes i.e. Benign and malignant. Use will give the input image in the Nifty format (.nii) our software will convert that file into a simple image (.png) and perform classification on that image using CNN. We have trained our CNN classifier on our training dataset and saved that classifier using .h5 file so that it will not require </w:t>
+        <w:lastRenderedPageBreak/>
+        <w:t xml:space="preserve">For implementing this we have used Convolutional Neural Network (CNN) for classification of the images in the </w:t>
+      </w:r>
+      <w:proofErr w:type="gramStart"/>
+      <w:r>
+        <w:rPr>
+          <w:rFonts w:cstheme="minorHAnsi"/>
+          <w:sz w:val="40"/>
+          <w:szCs w:val="40"/>
+        </w:rPr>
+        <w:t>2</w:t>
+      </w:r>
+      <w:proofErr w:type="gramEnd"/>
+      <w:r>
+        <w:rPr>
+          <w:rFonts w:cstheme="minorHAnsi"/>
+          <w:sz w:val="40"/>
+          <w:szCs w:val="40"/>
+        </w:rPr>
+        <w:t xml:space="preserve"> main classes i.e. Benign and malignant. Use will give the input image in the Nifty format (.nii) our software will convert that file into a simple image (.png) and perform classification on that image using CNN. We have trained our CNN classifier on our training dataset and saved that classifier using .h5 file so that it will not require </w:t>
       </w:r>
       <w:r>
         <w:rPr>
@@ -1128,15 +2780,7 @@
           <w:sz w:val="40"/>
           <w:szCs w:val="40"/>
         </w:rPr>
-        <w:t>Tumors</w:t>
-      </w:r>
-      <w:r>
-        <w:rPr>
-          <w:rFonts w:cstheme="minorHAnsi"/>
-          <w:sz w:val="40"/>
-          <w:szCs w:val="40"/>
-        </w:rPr>
-        <w:t xml:space="preserve"> can be </w:t>
+        <w:t xml:space="preserve">Tumors can be </w:t>
       </w:r>
     </w:p>
     <w:p>
@@ -1190,7 +2834,6 @@
           <w:sz w:val="40"/>
           <w:szCs w:val="40"/>
         </w:rPr>
-        <w:lastRenderedPageBreak/>
         <w:t xml:space="preserve">non-cancerous (benign) </w:t>
       </w:r>
     </w:p>
@@ -1213,7 +2856,16 @@
           <w:sz w:val="40"/>
           <w:szCs w:val="40"/>
         </w:rPr>
-        <w:t>Benign brain tumors are low grade, non-cancerous brain tumors, which, grow slowly and push aside normal tissue but do not invade the surrounding normal tissue. They are homogeneous, well defined and are known as non- metastatic tumors, because they do not form any secondary tumor. Whereas, malignant brain tumors are cancerous brain tumors, which grow rapidly and invade the surrounding</w:t>
+        <w:t xml:space="preserve">Benign brain tumors are low grade, non-cancerous brain tumors, which, grow slowly and push aside normal tissue but do not invade the surrounding normal tissue. They are homogeneous, well defined and are known as non- metastatic tumors, because they do not form any secondary tumor. Whereas, malignant brain tumors are cancerous brain tumors, which grow rapidly and invade </w:t>
+      </w:r>
+      <w:r>
+        <w:rPr>
+          <w:rFonts w:cstheme="minorHAnsi"/>
+          <w:sz w:val="40"/>
+          <w:szCs w:val="40"/>
+        </w:rPr>
+        <w:lastRenderedPageBreak/>
+        <w:t>the surrounding</w:t>
       </w:r>
       <w:r>
         <w:rPr>
@@ -1255,8 +2907,6 @@
         </w:rPr>
         <w:t>.</w:t>
       </w:r>
-      <w:bookmarkStart w:id="0" w:name="_GoBack"/>
-      <w:bookmarkEnd w:id="0"/>
     </w:p>
     <w:sectPr>
       <w:pgSz w:w="12240" w:h="15840"/>
@@ -1558,6 +3208,268 @@
     </w:lvl>
   </w:abstractNum>
   <w:abstractNum w:abstractNumId="3" w15:restartNumberingAfterBreak="0">
+    <w:nsid w:val="541E3ED9"/>
+    <w:multiLevelType w:val="hybridMultilevel"/>
+    <w:tmpl w:val="74264ECA"/>
+    <w:lvl w:ilvl="0" w:tplc="40090001">
+      <w:start w:val="1"/>
+      <w:numFmt w:val="bullet"/>
+      <w:lvlText w:val=""/>
+      <w:lvlJc w:val="left"/>
+      <w:pPr>
+        <w:ind w:left="720" w:hanging="360"/>
+      </w:pPr>
+      <w:rPr>
+        <w:rFonts w:ascii="Symbol" w:hAnsi="Symbol" w:hint="default"/>
+      </w:rPr>
+    </w:lvl>
+    <w:lvl w:ilvl="1" w:tplc="40090003" w:tentative="1">
+      <w:start w:val="1"/>
+      <w:numFmt w:val="bullet"/>
+      <w:lvlText w:val="o"/>
+      <w:lvlJc w:val="left"/>
+      <w:pPr>
+        <w:ind w:left="1440" w:hanging="360"/>
+      </w:pPr>
+      <w:rPr>
+        <w:rFonts w:ascii="Courier New" w:hAnsi="Courier New" w:cs="Courier New" w:hint="default"/>
+      </w:rPr>
+    </w:lvl>
+    <w:lvl w:ilvl="2" w:tplc="40090005" w:tentative="1">
+      <w:start w:val="1"/>
+      <w:numFmt w:val="bullet"/>
+      <w:lvlText w:val=""/>
+      <w:lvlJc w:val="left"/>
+      <w:pPr>
+        <w:ind w:left="2160" w:hanging="360"/>
+      </w:pPr>
+      <w:rPr>
+        <w:rFonts w:ascii="Wingdings" w:hAnsi="Wingdings" w:hint="default"/>
+      </w:rPr>
+    </w:lvl>
+    <w:lvl w:ilvl="3" w:tplc="40090001" w:tentative="1">
+      <w:start w:val="1"/>
+      <w:numFmt w:val="bullet"/>
+      <w:lvlText w:val=""/>
+      <w:lvlJc w:val="left"/>
+      <w:pPr>
+        <w:ind w:left="2880" w:hanging="360"/>
+      </w:pPr>
+      <w:rPr>
+        <w:rFonts w:ascii="Symbol" w:hAnsi="Symbol" w:hint="default"/>
+      </w:rPr>
+    </w:lvl>
+    <w:lvl w:ilvl="4" w:tplc="40090003" w:tentative="1">
+      <w:start w:val="1"/>
+      <w:numFmt w:val="bullet"/>
+      <w:lvlText w:val="o"/>
+      <w:lvlJc w:val="left"/>
+      <w:pPr>
+        <w:ind w:left="3600" w:hanging="360"/>
+      </w:pPr>
+      <w:rPr>
+        <w:rFonts w:ascii="Courier New" w:hAnsi="Courier New" w:cs="Courier New" w:hint="default"/>
+      </w:rPr>
+    </w:lvl>
+    <w:lvl w:ilvl="5" w:tplc="40090005" w:tentative="1">
+      <w:start w:val="1"/>
+      <w:numFmt w:val="bullet"/>
+      <w:lvlText w:val=""/>
+      <w:lvlJc w:val="left"/>
+      <w:pPr>
+        <w:ind w:left="4320" w:hanging="360"/>
+      </w:pPr>
+      <w:rPr>
+        <w:rFonts w:ascii="Wingdings" w:hAnsi="Wingdings" w:hint="default"/>
+      </w:rPr>
+    </w:lvl>
+    <w:lvl w:ilvl="6" w:tplc="40090001" w:tentative="1">
+      <w:start w:val="1"/>
+      <w:numFmt w:val="bullet"/>
+      <w:lvlText w:val=""/>
+      <w:lvlJc w:val="left"/>
+      <w:pPr>
+        <w:ind w:left="5040" w:hanging="360"/>
+      </w:pPr>
+      <w:rPr>
+        <w:rFonts w:ascii="Symbol" w:hAnsi="Symbol" w:hint="default"/>
+      </w:rPr>
+    </w:lvl>
+    <w:lvl w:ilvl="7" w:tplc="40090003" w:tentative="1">
+      <w:start w:val="1"/>
+      <w:numFmt w:val="bullet"/>
+      <w:lvlText w:val="o"/>
+      <w:lvlJc w:val="left"/>
+      <w:pPr>
+        <w:ind w:left="5760" w:hanging="360"/>
+      </w:pPr>
+      <w:rPr>
+        <w:rFonts w:ascii="Courier New" w:hAnsi="Courier New" w:cs="Courier New" w:hint="default"/>
+      </w:rPr>
+    </w:lvl>
+    <w:lvl w:ilvl="8" w:tplc="40090005" w:tentative="1">
+      <w:start w:val="1"/>
+      <w:numFmt w:val="bullet"/>
+      <w:lvlText w:val=""/>
+      <w:lvlJc w:val="left"/>
+      <w:pPr>
+        <w:ind w:left="6480" w:hanging="360"/>
+      </w:pPr>
+      <w:rPr>
+        <w:rFonts w:ascii="Wingdings" w:hAnsi="Wingdings" w:hint="default"/>
+      </w:rPr>
+    </w:lvl>
+  </w:abstractNum>
+  <w:abstractNum w:abstractNumId="4" w15:restartNumberingAfterBreak="0">
+    <w:nsid w:val="55E757A2"/>
+    <w:multiLevelType w:val="multilevel"/>
+    <w:tmpl w:val="32FC7B10"/>
+    <w:lvl w:ilvl="0">
+      <w:start w:val="1"/>
+      <w:numFmt w:val="bullet"/>
+      <w:lvlText w:val=""/>
+      <w:lvlJc w:val="left"/>
+      <w:pPr>
+        <w:tabs>
+          <w:tab w:val="num" w:pos="720"/>
+        </w:tabs>
+        <w:ind w:left="720" w:hanging="360"/>
+      </w:pPr>
+      <w:rPr>
+        <w:rFonts w:ascii="Symbol" w:hAnsi="Symbol" w:hint="default"/>
+        <w:sz w:val="20"/>
+      </w:rPr>
+    </w:lvl>
+    <w:lvl w:ilvl="1" w:tentative="1">
+      <w:start w:val="1"/>
+      <w:numFmt w:val="bullet"/>
+      <w:lvlText w:val=""/>
+      <w:lvlJc w:val="left"/>
+      <w:pPr>
+        <w:tabs>
+          <w:tab w:val="num" w:pos="1440"/>
+        </w:tabs>
+        <w:ind w:left="1440" w:hanging="360"/>
+      </w:pPr>
+      <w:rPr>
+        <w:rFonts w:ascii="Symbol" w:hAnsi="Symbol" w:hint="default"/>
+        <w:sz w:val="20"/>
+      </w:rPr>
+    </w:lvl>
+    <w:lvl w:ilvl="2" w:tentative="1">
+      <w:start w:val="1"/>
+      <w:numFmt w:val="bullet"/>
+      <w:lvlText w:val=""/>
+      <w:lvlJc w:val="left"/>
+      <w:pPr>
+        <w:tabs>
+          <w:tab w:val="num" w:pos="2160"/>
+        </w:tabs>
+        <w:ind w:left="2160" w:hanging="360"/>
+      </w:pPr>
+      <w:rPr>
+        <w:rFonts w:ascii="Symbol" w:hAnsi="Symbol" w:hint="default"/>
+        <w:sz w:val="20"/>
+      </w:rPr>
+    </w:lvl>
+    <w:lvl w:ilvl="3" w:tentative="1">
+      <w:start w:val="1"/>
+      <w:numFmt w:val="bullet"/>
+      <w:lvlText w:val=""/>
+      <w:lvlJc w:val="left"/>
+      <w:pPr>
+        <w:tabs>
+          <w:tab w:val="num" w:pos="2880"/>
+        </w:tabs>
+        <w:ind w:left="2880" w:hanging="360"/>
+      </w:pPr>
+      <w:rPr>
+        <w:rFonts w:ascii="Symbol" w:hAnsi="Symbol" w:hint="default"/>
+        <w:sz w:val="20"/>
+      </w:rPr>
+    </w:lvl>
+    <w:lvl w:ilvl="4" w:tentative="1">
+      <w:start w:val="1"/>
+      <w:numFmt w:val="bullet"/>
+      <w:lvlText w:val=""/>
+      <w:lvlJc w:val="left"/>
+      <w:pPr>
+        <w:tabs>
+          <w:tab w:val="num" w:pos="3600"/>
+        </w:tabs>
+        <w:ind w:left="3600" w:hanging="360"/>
+      </w:pPr>
+      <w:rPr>
+        <w:rFonts w:ascii="Symbol" w:hAnsi="Symbol" w:hint="default"/>
+        <w:sz w:val="20"/>
+      </w:rPr>
+    </w:lvl>
+    <w:lvl w:ilvl="5" w:tentative="1">
+      <w:start w:val="1"/>
+      <w:numFmt w:val="bullet"/>
+      <w:lvlText w:val=""/>
+      <w:lvlJc w:val="left"/>
+      <w:pPr>
+        <w:tabs>
+          <w:tab w:val="num" w:pos="4320"/>
+        </w:tabs>
+        <w:ind w:left="4320" w:hanging="360"/>
+      </w:pPr>
+      <w:rPr>
+        <w:rFonts w:ascii="Symbol" w:hAnsi="Symbol" w:hint="default"/>
+        <w:sz w:val="20"/>
+      </w:rPr>
+    </w:lvl>
+    <w:lvl w:ilvl="6" w:tentative="1">
+      <w:start w:val="1"/>
+      <w:numFmt w:val="bullet"/>
+      <w:lvlText w:val=""/>
+      <w:lvlJc w:val="left"/>
+      <w:pPr>
+        <w:tabs>
+          <w:tab w:val="num" w:pos="5040"/>
+        </w:tabs>
+        <w:ind w:left="5040" w:hanging="360"/>
+      </w:pPr>
+      <w:rPr>
+        <w:rFonts w:ascii="Symbol" w:hAnsi="Symbol" w:hint="default"/>
+        <w:sz w:val="20"/>
+      </w:rPr>
+    </w:lvl>
+    <w:lvl w:ilvl="7" w:tentative="1">
+      <w:start w:val="1"/>
+      <w:numFmt w:val="bullet"/>
+      <w:lvlText w:val=""/>
+      <w:lvlJc w:val="left"/>
+      <w:pPr>
+        <w:tabs>
+          <w:tab w:val="num" w:pos="5760"/>
+        </w:tabs>
+        <w:ind w:left="5760" w:hanging="360"/>
+      </w:pPr>
+      <w:rPr>
+        <w:rFonts w:ascii="Symbol" w:hAnsi="Symbol" w:hint="default"/>
+        <w:sz w:val="20"/>
+      </w:rPr>
+    </w:lvl>
+    <w:lvl w:ilvl="8" w:tentative="1">
+      <w:start w:val="1"/>
+      <w:numFmt w:val="bullet"/>
+      <w:lvlText w:val=""/>
+      <w:lvlJc w:val="left"/>
+      <w:pPr>
+        <w:tabs>
+          <w:tab w:val="num" w:pos="6480"/>
+        </w:tabs>
+        <w:ind w:left="6480" w:hanging="360"/>
+      </w:pPr>
+      <w:rPr>
+        <w:rFonts w:ascii="Symbol" w:hAnsi="Symbol" w:hint="default"/>
+        <w:sz w:val="20"/>
+      </w:rPr>
+    </w:lvl>
+  </w:abstractNum>
+  <w:abstractNum w:abstractNumId="5" w15:restartNumberingAfterBreak="0">
     <w:nsid w:val="65EF3E67"/>
     <w:multiLevelType w:val="hybridMultilevel"/>
     <w:tmpl w:val="5CC6A816"/>
@@ -1643,8 +3555,157 @@
       </w:pPr>
     </w:lvl>
   </w:abstractNum>
+  <w:abstractNum w:abstractNumId="6" w15:restartNumberingAfterBreak="0">
+    <w:nsid w:val="74E0166A"/>
+    <w:multiLevelType w:val="multilevel"/>
+    <w:tmpl w:val="3A543094"/>
+    <w:lvl w:ilvl="0">
+      <w:start w:val="1"/>
+      <w:numFmt w:val="bullet"/>
+      <w:lvlText w:val=""/>
+      <w:lvlJc w:val="left"/>
+      <w:pPr>
+        <w:tabs>
+          <w:tab w:val="num" w:pos="720"/>
+        </w:tabs>
+        <w:ind w:left="720" w:hanging="360"/>
+      </w:pPr>
+      <w:rPr>
+        <w:rFonts w:ascii="Symbol" w:hAnsi="Symbol" w:hint="default"/>
+        <w:sz w:val="20"/>
+      </w:rPr>
+    </w:lvl>
+    <w:lvl w:ilvl="1" w:tentative="1">
+      <w:start w:val="1"/>
+      <w:numFmt w:val="bullet"/>
+      <w:lvlText w:val=""/>
+      <w:lvlJc w:val="left"/>
+      <w:pPr>
+        <w:tabs>
+          <w:tab w:val="num" w:pos="1440"/>
+        </w:tabs>
+        <w:ind w:left="1440" w:hanging="360"/>
+      </w:pPr>
+      <w:rPr>
+        <w:rFonts w:ascii="Symbol" w:hAnsi="Symbol" w:hint="default"/>
+        <w:sz w:val="20"/>
+      </w:rPr>
+    </w:lvl>
+    <w:lvl w:ilvl="2" w:tentative="1">
+      <w:start w:val="1"/>
+      <w:numFmt w:val="bullet"/>
+      <w:lvlText w:val=""/>
+      <w:lvlJc w:val="left"/>
+      <w:pPr>
+        <w:tabs>
+          <w:tab w:val="num" w:pos="2160"/>
+        </w:tabs>
+        <w:ind w:left="2160" w:hanging="360"/>
+      </w:pPr>
+      <w:rPr>
+        <w:rFonts w:ascii="Symbol" w:hAnsi="Symbol" w:hint="default"/>
+        <w:sz w:val="20"/>
+      </w:rPr>
+    </w:lvl>
+    <w:lvl w:ilvl="3" w:tentative="1">
+      <w:start w:val="1"/>
+      <w:numFmt w:val="bullet"/>
+      <w:lvlText w:val=""/>
+      <w:lvlJc w:val="left"/>
+      <w:pPr>
+        <w:tabs>
+          <w:tab w:val="num" w:pos="2880"/>
+        </w:tabs>
+        <w:ind w:left="2880" w:hanging="360"/>
+      </w:pPr>
+      <w:rPr>
+        <w:rFonts w:ascii="Symbol" w:hAnsi="Symbol" w:hint="default"/>
+        <w:sz w:val="20"/>
+      </w:rPr>
+    </w:lvl>
+    <w:lvl w:ilvl="4" w:tentative="1">
+      <w:start w:val="1"/>
+      <w:numFmt w:val="bullet"/>
+      <w:lvlText w:val=""/>
+      <w:lvlJc w:val="left"/>
+      <w:pPr>
+        <w:tabs>
+          <w:tab w:val="num" w:pos="3600"/>
+        </w:tabs>
+        <w:ind w:left="3600" w:hanging="360"/>
+      </w:pPr>
+      <w:rPr>
+        <w:rFonts w:ascii="Symbol" w:hAnsi="Symbol" w:hint="default"/>
+        <w:sz w:val="20"/>
+      </w:rPr>
+    </w:lvl>
+    <w:lvl w:ilvl="5" w:tentative="1">
+      <w:start w:val="1"/>
+      <w:numFmt w:val="bullet"/>
+      <w:lvlText w:val=""/>
+      <w:lvlJc w:val="left"/>
+      <w:pPr>
+        <w:tabs>
+          <w:tab w:val="num" w:pos="4320"/>
+        </w:tabs>
+        <w:ind w:left="4320" w:hanging="360"/>
+      </w:pPr>
+      <w:rPr>
+        <w:rFonts w:ascii="Symbol" w:hAnsi="Symbol" w:hint="default"/>
+        <w:sz w:val="20"/>
+      </w:rPr>
+    </w:lvl>
+    <w:lvl w:ilvl="6" w:tentative="1">
+      <w:start w:val="1"/>
+      <w:numFmt w:val="bullet"/>
+      <w:lvlText w:val=""/>
+      <w:lvlJc w:val="left"/>
+      <w:pPr>
+        <w:tabs>
+          <w:tab w:val="num" w:pos="5040"/>
+        </w:tabs>
+        <w:ind w:left="5040" w:hanging="360"/>
+      </w:pPr>
+      <w:rPr>
+        <w:rFonts w:ascii="Symbol" w:hAnsi="Symbol" w:hint="default"/>
+        <w:sz w:val="20"/>
+      </w:rPr>
+    </w:lvl>
+    <w:lvl w:ilvl="7" w:tentative="1">
+      <w:start w:val="1"/>
+      <w:numFmt w:val="bullet"/>
+      <w:lvlText w:val=""/>
+      <w:lvlJc w:val="left"/>
+      <w:pPr>
+        <w:tabs>
+          <w:tab w:val="num" w:pos="5760"/>
+        </w:tabs>
+        <w:ind w:left="5760" w:hanging="360"/>
+      </w:pPr>
+      <w:rPr>
+        <w:rFonts w:ascii="Symbol" w:hAnsi="Symbol" w:hint="default"/>
+        <w:sz w:val="20"/>
+      </w:rPr>
+    </w:lvl>
+    <w:lvl w:ilvl="8" w:tentative="1">
+      <w:start w:val="1"/>
+      <w:numFmt w:val="bullet"/>
+      <w:lvlText w:val=""/>
+      <w:lvlJc w:val="left"/>
+      <w:pPr>
+        <w:tabs>
+          <w:tab w:val="num" w:pos="6480"/>
+        </w:tabs>
+        <w:ind w:left="6480" w:hanging="360"/>
+      </w:pPr>
+      <w:rPr>
+        <w:rFonts w:ascii="Symbol" w:hAnsi="Symbol" w:hint="default"/>
+        <w:sz w:val="20"/>
+      </w:rPr>
+    </w:lvl>
+  </w:abstractNum>
   <w:num w:numId="1">
-    <w:abstractNumId w:val="3"/>
+    <w:abstractNumId w:val="5"/>
   </w:num>
   <w:num w:numId="2">
     <w:abstractNumId w:val="1"/>
@@ -1654,6 +3715,15 @@
   </w:num>
   <w:num w:numId="4">
     <w:abstractNumId w:val="0"/>
+  </w:num>
+  <w:num w:numId="5">
+    <w:abstractNumId w:val="6"/>
+  </w:num>
+  <w:num w:numId="6">
+    <w:abstractNumId w:val="4"/>
+  </w:num>
+  <w:num w:numId="7">
+    <w:abstractNumId w:val="3"/>
   </w:num>
 </w:numbering>
 </file>
@@ -2052,6 +4122,26 @@
     <w:name w:val="Normal"/>
     <w:qFormat/>
   </w:style>
+  <w:style w:type="paragraph" w:styleId="Heading1">
+    <w:name w:val="heading 1"/>
+    <w:basedOn w:val="Normal"/>
+    <w:link w:val="Heading1Char"/>
+    <w:uiPriority w:val="9"/>
+    <w:qFormat/>
+    <w:rsid w:val="004822DD"/>
+    <w:pPr>
+      <w:spacing w:before="100" w:beforeAutospacing="1" w:after="100" w:afterAutospacing="1" w:line="240" w:lineRule="auto"/>
+      <w:outlineLvl w:val="0"/>
+    </w:pPr>
+    <w:rPr>
+      <w:rFonts w:ascii="Times New Roman" w:eastAsia="Times New Roman" w:hAnsi="Times New Roman" w:cs="Times New Roman"/>
+      <w:b/>
+      <w:bCs/>
+      <w:kern w:val="36"/>
+      <w:sz w:val="48"/>
+      <w:szCs w:val="48"/>
+    </w:rPr>
+  </w:style>
   <w:style w:type="character" w:default="1" w:styleId="DefaultParagraphFont">
     <w:name w:val="Default Paragraph Font"/>
     <w:uiPriority w:val="1"/>
@@ -2089,6 +4179,36 @@
       <w:ind w:left="720"/>
       <w:contextualSpacing/>
     </w:pPr>
+  </w:style>
+  <w:style w:type="paragraph" w:styleId="NormalWeb">
+    <w:name w:val="Normal (Web)"/>
+    <w:basedOn w:val="Normal"/>
+    <w:uiPriority w:val="99"/>
+    <w:unhideWhenUsed/>
+    <w:rsid w:val="00F76208"/>
+    <w:pPr>
+      <w:spacing w:before="100" w:beforeAutospacing="1" w:after="100" w:afterAutospacing="1" w:line="240" w:lineRule="auto"/>
+    </w:pPr>
+    <w:rPr>
+      <w:rFonts w:ascii="Times New Roman" w:eastAsia="Times New Roman" w:hAnsi="Times New Roman" w:cs="Times New Roman"/>
+      <w:sz w:val="24"/>
+      <w:szCs w:val="24"/>
+    </w:rPr>
+  </w:style>
+  <w:style w:type="character" w:customStyle="1" w:styleId="Heading1Char">
+    <w:name w:val="Heading 1 Char"/>
+    <w:basedOn w:val="DefaultParagraphFont"/>
+    <w:link w:val="Heading1"/>
+    <w:uiPriority w:val="9"/>
+    <w:rsid w:val="004822DD"/>
+    <w:rPr>
+      <w:rFonts w:ascii="Times New Roman" w:eastAsia="Times New Roman" w:hAnsi="Times New Roman" w:cs="Times New Roman"/>
+      <w:b/>
+      <w:bCs/>
+      <w:kern w:val="36"/>
+      <w:sz w:val="48"/>
+      <w:szCs w:val="48"/>
+    </w:rPr>
   </w:style>
 </w:styles>
 </file>

</xml_diff>